<commit_message>
added svg, table, principes of webp, avif, svg
</commit_message>
<xml_diff>
--- a/diary.docx
+++ b/diary.docx
@@ -70,14 +70,12 @@
           <w:lang w:val="en-US"/>
         </w:rPr>
       </w:pPr>
-      <w:proofErr w:type="spellStart"/>
       <w:r>
         <w:rPr>
           <w:lang w:val="en-US"/>
         </w:rPr>
         <w:t>WebP</w:t>
       </w:r>
-      <w:proofErr w:type="spellEnd"/>
     </w:p>
     <w:p>
       <w:pPr>
@@ -195,58 +193,8 @@
         <w:rPr>
           <w:lang w:val="en-US"/>
         </w:rPr>
-        <w:t xml:space="preserve">Filename extension: jpg jpeg </w:t>
-      </w:r>
-      <w:proofErr w:type="spellStart"/>
-      <w:r>
-        <w:rPr>
-          <w:lang w:val="en-US"/>
-        </w:rPr>
-        <w:t>jpe</w:t>
-      </w:r>
-      <w:proofErr w:type="spellEnd"/>
-      <w:r>
-        <w:rPr>
-          <w:lang w:val="en-US"/>
-        </w:rPr>
-        <w:t xml:space="preserve"> </w:t>
-      </w:r>
-      <w:proofErr w:type="spellStart"/>
-      <w:r>
-        <w:rPr>
-          <w:lang w:val="en-US"/>
-        </w:rPr>
-        <w:t>jif</w:t>
-      </w:r>
-      <w:proofErr w:type="spellEnd"/>
-      <w:r>
-        <w:rPr>
-          <w:lang w:val="en-US"/>
-        </w:rPr>
-        <w:t xml:space="preserve"> </w:t>
-      </w:r>
-      <w:proofErr w:type="spellStart"/>
-      <w:r>
-        <w:rPr>
-          <w:lang w:val="en-US"/>
-        </w:rPr>
-        <w:t>jfif</w:t>
-      </w:r>
-      <w:proofErr w:type="spellEnd"/>
-      <w:r>
-        <w:rPr>
-          <w:lang w:val="en-US"/>
-        </w:rPr>
-        <w:t xml:space="preserve"> </w:t>
-      </w:r>
-      <w:proofErr w:type="spellStart"/>
-      <w:r>
-        <w:rPr>
-          <w:lang w:val="en-US"/>
-        </w:rPr>
-        <w:t>jfi</w:t>
-      </w:r>
-      <w:proofErr w:type="spellEnd"/>
+        <w:t>Filename extension: jpg jpeg jpe jif jfif jfi</w:t>
+      </w:r>
     </w:p>
     <w:p>
       <w:pPr>
@@ -428,15 +376,7 @@
         </w:numPr>
       </w:pPr>
       <w:r>
-        <w:t>Потери в качестве</w:t>
-      </w:r>
-      <w:proofErr w:type="gramStart"/>
-      <w:r>
-        <w:t>: Из-за</w:t>
-      </w:r>
-      <w:proofErr w:type="gramEnd"/>
-      <w:r>
-        <w:t xml:space="preserve"> алгоритма сжатия с потерями, при сохранении изображения в формате JPEG происходит утрата части исходных данных, что может ухудшить качество, особенно после многократного редактирования.</w:t>
+        <w:t>Потери в качестве: Из-за алгоритма сжатия с потерями, при сохранении изображения в формате JPEG происходит утрата части исходных данных, что может ухудшить качество, особенно после многократного редактирования.</w:t>
       </w:r>
     </w:p>
     <w:p/>
@@ -476,15 +416,7 @@
         </w:numPr>
       </w:pPr>
       <w:r>
-        <w:t>Неподходящий для многократного редактирования</w:t>
-      </w:r>
-      <w:proofErr w:type="gramStart"/>
-      <w:r>
-        <w:t>: При</w:t>
-      </w:r>
-      <w:proofErr w:type="gramEnd"/>
-      <w:r>
-        <w:t xml:space="preserve"> каждом сохранении изображения в формате JPEG происходит дополнительная потеря данных, что делает этот формат нежелательным для изображений, которые требуется часто редактировать.</w:t>
+        <w:t>Неподходящий для многократного редактирования: При каждом сохранении изображения в формате JPEG происходит дополнительная потеря данных, что делает этот формат нежелательным для изображений, которые требуется часто редактировать.</w:t>
       </w:r>
     </w:p>
     <w:p>
@@ -517,37 +449,21 @@
         <w:rPr>
           <w:lang w:val="en-US"/>
         </w:rPr>
-        <w:t xml:space="preserve">Filename extension: </w:t>
-      </w:r>
-      <w:proofErr w:type="spellStart"/>
-      <w:r>
-        <w:rPr>
-          <w:lang w:val="en-US"/>
-        </w:rPr>
-        <w:t>png</w:t>
-      </w:r>
-      <w:proofErr w:type="spellEnd"/>
-    </w:p>
-    <w:p>
-      <w:pPr>
-        <w:rPr>
-          <w:lang w:val="en-US"/>
-        </w:rPr>
-      </w:pPr>
-      <w:r>
-        <w:rPr>
-          <w:lang w:val="en-US"/>
-        </w:rPr>
-        <w:t>MIME type: image/</w:t>
-      </w:r>
-      <w:proofErr w:type="spellStart"/>
-      <w:r>
-        <w:rPr>
-          <w:lang w:val="en-US"/>
-        </w:rPr>
-        <w:t>png</w:t>
-      </w:r>
-      <w:proofErr w:type="spellEnd"/>
+        <w:t>Filename extension: png</w:t>
+      </w:r>
+    </w:p>
+    <w:p>
+      <w:pPr>
+        <w:rPr>
+          <w:lang w:val="en-US"/>
+        </w:rPr>
+      </w:pPr>
+      <w:r>
+        <w:rPr>
+          <w:lang w:val="en-US"/>
+        </w:rPr>
+        <w:t>MIME type: image/png</w:t>
+      </w:r>
     </w:p>
     <w:p>
       <w:r>
@@ -620,15 +536,7 @@
         </w:numPr>
       </w:pPr>
       <w:r>
-        <w:t>Подходит для детализированной графики</w:t>
-      </w:r>
-      <w:proofErr w:type="gramStart"/>
-      <w:r>
-        <w:t>: Из-за</w:t>
-      </w:r>
-      <w:proofErr w:type="gramEnd"/>
-      <w:r>
-        <w:t xml:space="preserve"> возможности сжать изображения без потерь и удержания чётких контуров, PNG отлично справляется с хранением карт, текстов и иллюстраций высокой детализации.</w:t>
+        <w:t>Подходит для детализированной графики: Из-за возможности сжать изображения без потерь и удержания чётких контуров, PNG отлично справляется с хранением карт, текстов и иллюстраций высокой детализации.</w:t>
       </w:r>
     </w:p>
     <w:p/>
@@ -646,15 +554,7 @@
         </w:numPr>
       </w:pPr>
       <w:r>
-        <w:t>Больший размер файлов</w:t>
-      </w:r>
-      <w:proofErr w:type="gramStart"/>
-      <w:r>
-        <w:t>: Поскольку</w:t>
-      </w:r>
-      <w:proofErr w:type="gramEnd"/>
-      <w:r>
-        <w:t xml:space="preserve"> PNG использует сжатие без потерь, размер файлов зачастую значительно больше по сравнению с JPEG, что может стать проблемой для больших изображений и привести к замедлению загрузки веб-страниц.</w:t>
+        <w:t>Больший размер файлов: Поскольку PNG использует сжатие без потерь, размер файлов зачастую значительно больше по сравнению с JPEG, что может стать проблемой для больших изображений и привести к замедлению загрузки веб-страниц.</w:t>
       </w:r>
     </w:p>
     <w:p>
@@ -671,15 +571,7 @@
         </w:numPr>
       </w:pPr>
       <w:r>
-        <w:t>Не лучший выбор для фотографий</w:t>
-      </w:r>
-      <w:proofErr w:type="gramStart"/>
-      <w:r>
-        <w:t>: Из-за</w:t>
-      </w:r>
-      <w:proofErr w:type="gramEnd"/>
-      <w:r>
-        <w:t xml:space="preserve"> крупных размеров файлов, PNG может быть менее подходящим для фотографий по сравнению с JPEG, который более эффективно справляется с сжатием фотографических изображений.</w:t>
+        <w:t>Не лучший выбор для фотографий: Из-за крупных размеров файлов, PNG может быть менее подходящим для фотографий по сравнению с JPEG, который более эффективно справляется с сжатием фотографических изображений.</w:t>
       </w:r>
     </w:p>
     <w:p>
@@ -691,24 +583,17 @@
       <w:pPr>
         <w:pStyle w:val="My2"/>
       </w:pPr>
-      <w:proofErr w:type="spellStart"/>
       <w:r>
         <w:rPr>
           <w:lang w:val="en-US"/>
         </w:rPr>
         <w:t>WebP</w:t>
       </w:r>
-      <w:proofErr w:type="spellEnd"/>
-    </w:p>
-    <w:p>
-      <w:proofErr w:type="spellStart"/>
+    </w:p>
+    <w:p>
       <w:r>
         <w:lastRenderedPageBreak/>
-        <w:t>WebP</w:t>
-      </w:r>
-      <w:proofErr w:type="spellEnd"/>
-      <w:r>
-        <w:t xml:space="preserve"> — это формат изображений, разработанный Google, который предлагает сжатие изображений с потерями и без потерь. Он призван обеспечить высокое качество изображений при меньших размерах файлов.</w:t>
+        <w:t>WebP — это формат изображений, разработанный Google, который предлагает сжатие изображений с потерями и без потерь. Он призван обеспечить высокое качество изображений при меньших размерах файлов.</w:t>
       </w:r>
       <w:r>
         <w:t xml:space="preserve"> Согласно сайту </w:t>
@@ -716,7 +601,7 @@
       <w:hyperlink r:id="rId6" w:history="1">
         <w:r>
           <w:rPr>
-            <w:rStyle w:val="a8"/>
+            <w:rStyle w:val="a9"/>
           </w:rPr>
           <w:t>caniuse.com</w:t>
         </w:r>
@@ -729,14 +614,12 @@
       <w:r>
         <w:t xml:space="preserve">Плюсы </w:t>
       </w:r>
-      <w:proofErr w:type="spellStart"/>
       <w:r>
         <w:rPr>
           <w:lang w:val="en-US"/>
         </w:rPr>
         <w:t>WebP</w:t>
       </w:r>
-      <w:proofErr w:type="spellEnd"/>
       <w:r>
         <w:t>:</w:t>
       </w:r>
@@ -752,14 +635,12 @@
       <w:r>
         <w:t xml:space="preserve">Поддержка анимации: </w:t>
       </w:r>
-      <w:proofErr w:type="spellStart"/>
       <w:r>
         <w:rPr>
           <w:lang w:val="en-US"/>
         </w:rPr>
         <w:t>WebP</w:t>
       </w:r>
-      <w:proofErr w:type="spellEnd"/>
       <w:r>
         <w:t xml:space="preserve"> поддерживает анимированные изображения, поэтому он может использоваться для создания веб</w:t>
       </w:r>
@@ -795,14 +676,12 @@
       <w:r>
         <w:t xml:space="preserve">Поддержка прозрачности: </w:t>
       </w:r>
-      <w:proofErr w:type="spellStart"/>
       <w:r>
         <w:rPr>
           <w:lang w:val="en-US"/>
         </w:rPr>
         <w:t>WebP</w:t>
       </w:r>
-      <w:proofErr w:type="spellEnd"/>
       <w:r>
         <w:t xml:space="preserve"> поддерживает прозрачность, что идеально подходит для логотипов, иконок и слоёв наложения в веб</w:t>
       </w:r>
@@ -875,11 +754,6 @@
       <w:r>
         <w:t>.</w:t>
       </w:r>
-    </w:p>
-    <w:p>
-      <w:pPr>
-        <w:pStyle w:val="a7"/>
-      </w:pPr>
     </w:p>
     <w:p>
       <w:pPr>
@@ -897,14 +771,12 @@
       <w:r>
         <w:t xml:space="preserve">Широкая совместимость: </w:t>
       </w:r>
-      <w:proofErr w:type="spellStart"/>
       <w:r>
         <w:rPr>
           <w:lang w:val="en-US"/>
         </w:rPr>
         <w:t>WebP</w:t>
       </w:r>
-      <w:proofErr w:type="spellEnd"/>
       <w:r>
         <w:t xml:space="preserve"> совместим со многими современными браузерами и программами для просмотра изображений, что обеспечивает его удобство использования.</w:t>
       </w:r>
@@ -923,19 +795,11 @@
       <w:r>
         <w:t xml:space="preserve">Минусы </w:t>
       </w:r>
-      <w:proofErr w:type="spellStart"/>
-      <w:r>
-        <w:rPr>
-          <w:lang w:val="en-US"/>
-        </w:rPr>
-        <w:t>WebP</w:t>
-      </w:r>
-      <w:proofErr w:type="spellEnd"/>
-      <w:r>
-        <w:rPr>
-          <w:lang w:val="en-US"/>
-        </w:rPr>
-        <w:t>:</w:t>
+      <w:r>
+        <w:rPr>
+          <w:lang w:val="en-US"/>
+        </w:rPr>
+        <w:t>WebP:</w:t>
       </w:r>
     </w:p>
     <w:p>
@@ -978,10 +842,7 @@
     </w:p>
     <w:p>
       <w:r>
-        <w:t>AVIF (AV1 Image File Format) — это современный формат изображений, основанный на технологии сжатия AV1. Он предназначен для обеспечения высокого качества изображений при более низком размере файлов.</w:t>
-      </w:r>
-      <w:r>
-        <w:t xml:space="preserve"> </w:t>
+        <w:t xml:space="preserve">AVIF (AV1 Image File Format) — это современный формат изображений, основанный на технологии сжатия AV1. Он предназначен для обеспечения высокого качества изображений при более низком размере файлов. </w:t>
       </w:r>
       <w:r>
         <w:t xml:space="preserve">Согласно сайту </w:t>
@@ -989,637 +850,3561 @@
       <w:hyperlink r:id="rId7" w:history="1">
         <w:r>
           <w:rPr>
-            <w:rStyle w:val="a8"/>
+            <w:rStyle w:val="a9"/>
           </w:rPr>
-          <w:t>caniuse</w:t>
+          <w:t>caniuse.com</w:t>
+        </w:r>
+      </w:hyperlink>
+      <w:r>
+        <w:t xml:space="preserve"> поддерживается 9</w:t>
+      </w:r>
+      <w:r>
+        <w:rPr>
+          <w:lang w:val="en-US"/>
+        </w:rPr>
+        <w:t>2</w:t>
+      </w:r>
+      <w:r>
+        <w:t>,</w:t>
+      </w:r>
+      <w:r>
+        <w:rPr>
+          <w:lang w:val="en-US"/>
+        </w:rPr>
+        <w:t>6</w:t>
+      </w:r>
+      <w:r>
+        <w:t>% браузеров</w:t>
+      </w:r>
+      <w:r>
+        <w:rPr>
+          <w:lang w:val="en-US"/>
+        </w:rPr>
+        <w:t>.</w:t>
+      </w:r>
+    </w:p>
+    <w:p>
+      <w:r>
+        <w:t>Плюсы AVIF:</w:t>
+      </w:r>
+    </w:p>
+    <w:p/>
+    <w:p>
+      <w:pPr>
+        <w:pStyle w:val="a7"/>
+        <w:numPr>
+          <w:ilvl w:val="0"/>
+          <w:numId w:val="15"/>
+        </w:numPr>
+      </w:pPr>
+      <w:r>
+        <w:t>Эффективное сжатие с потерями: Формат AVIF применяет современные алгоритмы, которые обеспечивают высокое качество изображения при значительном уменьшении размера файла. Это улучшает скорость загрузки веб-страниц и снижает нагрузку на сеть.</w:t>
+      </w:r>
+    </w:p>
+    <w:p/>
+    <w:p>
+      <w:pPr>
+        <w:pStyle w:val="a7"/>
+        <w:numPr>
+          <w:ilvl w:val="0"/>
+          <w:numId w:val="15"/>
+        </w:numPr>
+      </w:pPr>
+      <w:r>
+        <w:t>Высокий динамический диапазон (HDR): AVIF поддерживает изображения с широким диапазоном яркости и более точными цветами, благодаря поддержке HDR.</w:t>
+      </w:r>
+    </w:p>
+    <w:p/>
+    <w:p>
+      <w:pPr>
+        <w:pStyle w:val="a7"/>
+        <w:numPr>
+          <w:ilvl w:val="0"/>
+          <w:numId w:val="15"/>
+        </w:numPr>
+      </w:pPr>
+      <w:r>
+        <w:t>Поддержка прозрачности: В формате AVIF возможны как сжатие с потерями, так и без, что делает его подходящим для работы с разными видами изображений, включая те, где есть прозрачные области.</w:t>
+      </w:r>
+    </w:p>
+    <w:p/>
+    <w:p>
+      <w:pPr>
+        <w:pStyle w:val="a7"/>
+        <w:numPr>
+          <w:ilvl w:val="0"/>
+          <w:numId w:val="15"/>
+        </w:numPr>
+      </w:pPr>
+      <w:r>
+        <w:t>Совместимость: Формат AVIF поддерживается многими современными браузерами и приложениями для просмотра изображений, что делает его удобным в использовании.</w:t>
+      </w:r>
+    </w:p>
+    <w:p/>
+    <w:p>
+      <w:r>
+        <w:t>Минусы AVIF:</w:t>
+      </w:r>
+    </w:p>
+    <w:p/>
+    <w:p>
+      <w:pPr>
+        <w:pStyle w:val="a7"/>
+        <w:numPr>
+          <w:ilvl w:val="0"/>
+          <w:numId w:val="16"/>
+        </w:numPr>
+      </w:pPr>
+      <w:r>
+        <w:t xml:space="preserve">Поддержка устаревшими браузерами: Хотя AVIF становится все более популярным, некоторые старые браузеры и программы, такие как Internet Explorer, могут не полностью поддерживать его, что может вызывать проблемы с отображением на некоторых устройствах. Проблема решается с помощью тега </w:t>
+      </w:r>
+      <w:r>
+        <w:rPr>
+          <w:lang w:val="en-US"/>
+        </w:rPr>
+        <w:t>picture</w:t>
+      </w:r>
+      <w:r>
+        <w:t>, он имеет поддержку 96,4%.</w:t>
+      </w:r>
+    </w:p>
+    <w:p>
+      <w:pPr>
+        <w:pStyle w:val="a7"/>
+        <w:numPr>
+          <w:ilvl w:val="0"/>
+          <w:numId w:val="16"/>
+        </w:numPr>
+      </w:pPr>
+      <w:r>
+        <w:t>?</w:t>
+      </w:r>
+      <w:r>
+        <w:t xml:space="preserve"> </w:t>
+      </w:r>
+      <w:r>
+        <w:t xml:space="preserve">Требования к производительности устройств для декодирования: Из-за применения сложных алгоритмов сжатия, для декодирования AVIF может понадобиться больше ресурсов процессора и </w:t>
+      </w:r>
+      <w:r>
+        <w:lastRenderedPageBreak/>
+        <w:t>памяти, что может вызвать трудности на старых устройствах.</w:t>
+      </w:r>
+      <w:r>
+        <w:t xml:space="preserve"> (</w:t>
+      </w:r>
+      <w:r>
+        <w:t>В консоли разработчика</w:t>
+      </w:r>
+      <w:r>
+        <w:t xml:space="preserve"> без замедления 5.</w:t>
+      </w:r>
+      <w:r>
+        <w:t>5</w:t>
+      </w:r>
+      <w:r>
+        <w:t>7с</w:t>
+      </w:r>
+      <w:r>
+        <w:t xml:space="preserve"> </w:t>
+      </w:r>
+      <w:r>
+        <w:t>против 6.40</w:t>
+      </w:r>
+      <w:r>
+        <w:rPr>
+          <w:lang w:val="en-US"/>
+        </w:rPr>
+        <w:t>c</w:t>
+      </w:r>
+      <w:r>
+        <w:t>,</w:t>
+      </w:r>
+      <w:r>
+        <w:t xml:space="preserve"> при </w:t>
+      </w:r>
+      <w:r>
+        <w:rPr>
+          <w:lang w:val="en-US"/>
+        </w:rPr>
+        <w:t>x</w:t>
+      </w:r>
+      <w:r>
+        <w:t xml:space="preserve">6 </w:t>
+      </w:r>
+      <w:r>
+        <w:t xml:space="preserve">замедлении и </w:t>
+      </w:r>
+      <w:r>
+        <w:rPr>
+          <w:lang w:val="en-US"/>
+        </w:rPr>
+        <w:t>slow</w:t>
+      </w:r>
+      <w:r>
+        <w:t xml:space="preserve"> 4</w:t>
+      </w:r>
+      <w:r>
+        <w:rPr>
+          <w:lang w:val="en-US"/>
+        </w:rPr>
+        <w:t>g</w:t>
+      </w:r>
+      <w:r>
+        <w:t xml:space="preserve"> результат 5.59с </w:t>
+      </w:r>
+      <w:r>
+        <w:rPr>
+          <w:lang w:val="en-US"/>
+        </w:rPr>
+        <w:t>Avif</w:t>
+      </w:r>
+      <w:r>
+        <w:t xml:space="preserve"> против 6.42</w:t>
+      </w:r>
+      <w:r>
+        <w:rPr>
+          <w:lang w:val="en-US"/>
+        </w:rPr>
+        <w:t>s</w:t>
+      </w:r>
+      <w:r>
+        <w:t xml:space="preserve"> </w:t>
+      </w:r>
+      <w:r>
+        <w:rPr>
+          <w:lang w:val="en-US"/>
+        </w:rPr>
+        <w:t>WebP</w:t>
+      </w:r>
+      <w:r>
+        <w:t>)</w:t>
+      </w:r>
+    </w:p>
+    <w:p>
+      <w:pPr>
+        <w:pStyle w:val="a7"/>
+      </w:pPr>
+    </w:p>
+    <w:p>
+      <w:pPr>
+        <w:pStyle w:val="a7"/>
+        <w:numPr>
+          <w:ilvl w:val="0"/>
+          <w:numId w:val="16"/>
+        </w:numPr>
+      </w:pPr>
+      <w:r>
+        <w:t xml:space="preserve">Не поддерживает прогрессивную загрузку. (На мой взгляд прогрессивную загрузку лучше заменить фотографией низкого качества, как сделано в </w:t>
+      </w:r>
+      <w:r>
+        <w:rPr>
+          <w:lang w:val="en-US"/>
+        </w:rPr>
+        <w:t>Telegram</w:t>
+      </w:r>
+      <w:r>
+        <w:t>, например)</w:t>
+      </w:r>
+    </w:p>
+    <w:p>
+      <w:pPr>
+        <w:pStyle w:val="a7"/>
+      </w:pPr>
+    </w:p>
+    <w:p>
+      <w:pPr>
+        <w:pStyle w:val="My2"/>
+        <w:rPr>
+          <w:lang w:val="en-US"/>
+        </w:rPr>
+      </w:pPr>
+      <w:r>
+        <w:rPr>
+          <w:lang w:val="en-US"/>
+        </w:rPr>
+        <w:t>HEIF/HEIC</w:t>
+      </w:r>
+    </w:p>
+    <w:p>
+      <w:pPr>
+        <w:rPr>
+          <w:lang w:val="en-US"/>
+        </w:rPr>
+      </w:pPr>
+      <w:r>
+        <w:rPr>
+          <w:lang w:val="en-US"/>
+        </w:rPr>
+        <w:t>Filename extension: heif heic</w:t>
+      </w:r>
+    </w:p>
+    <w:p>
+      <w:pPr>
+        <w:rPr>
+          <w:lang w:val="en-US"/>
+        </w:rPr>
+      </w:pPr>
+    </w:p>
+    <w:p>
+      <w:pPr>
+        <w:rPr>
+          <w:lang w:val="en-US"/>
+        </w:rPr>
+      </w:pPr>
+      <w:r>
+        <w:rPr>
+          <w:lang w:val="en-US"/>
+        </w:rPr>
+        <w:t>MIME type: image/heif image/heic</w:t>
+      </w:r>
+    </w:p>
+    <w:p>
+      <w:pPr>
+        <w:rPr>
+          <w:lang w:val="en-US"/>
+        </w:rPr>
+      </w:pPr>
+    </w:p>
+    <w:p>
+      <w:r>
+        <w:rPr>
+          <w:lang w:val="en-US"/>
+        </w:rPr>
+        <w:t>HEIF</w:t>
+      </w:r>
+      <w:r>
+        <w:t xml:space="preserve"> (</w:t>
+      </w:r>
+      <w:r>
+        <w:rPr>
+          <w:lang w:val="en-US"/>
+        </w:rPr>
+        <w:t>High</w:t>
+      </w:r>
+      <w:r>
+        <w:t xml:space="preserve"> </w:t>
+      </w:r>
+      <w:r>
+        <w:rPr>
+          <w:lang w:val="en-US"/>
+        </w:rPr>
+        <w:t>Efficiency</w:t>
+      </w:r>
+      <w:r>
+        <w:t xml:space="preserve"> </w:t>
+      </w:r>
+      <w:r>
+        <w:rPr>
+          <w:lang w:val="en-US"/>
+        </w:rPr>
+        <w:t>Image</w:t>
+      </w:r>
+      <w:r>
+        <w:t xml:space="preserve"> </w:t>
+      </w:r>
+      <w:r>
+        <w:rPr>
+          <w:lang w:val="en-US"/>
+        </w:rPr>
+        <w:t>Format</w:t>
+      </w:r>
+      <w:r>
+        <w:t xml:space="preserve">) — это современный формат изображений, который обеспечивает высокую эффективность сжатия и поддержку различных функций, таких как анимация, </w:t>
+      </w:r>
+      <w:r>
+        <w:rPr>
+          <w:lang w:val="en-US"/>
+        </w:rPr>
+        <w:t>HDR</w:t>
+      </w:r>
+      <w:r>
+        <w:t>, прозрачность и многослойность.</w:t>
+      </w:r>
+    </w:p>
+    <w:p/>
+    <w:p>
+      <w:r>
+        <w:rPr>
+          <w:lang w:val="en-US"/>
+        </w:rPr>
+        <w:t>HEIC</w:t>
+      </w:r>
+      <w:r>
+        <w:t xml:space="preserve"> (</w:t>
+      </w:r>
+      <w:r>
+        <w:rPr>
+          <w:lang w:val="en-US"/>
+        </w:rPr>
+        <w:t>High</w:t>
+      </w:r>
+      <w:r>
+        <w:t xml:space="preserve"> </w:t>
+      </w:r>
+      <w:r>
+        <w:rPr>
+          <w:lang w:val="en-US"/>
+        </w:rPr>
+        <w:t>Efficiency</w:t>
+      </w:r>
+      <w:r>
+        <w:t xml:space="preserve"> </w:t>
+      </w:r>
+      <w:r>
+        <w:rPr>
+          <w:lang w:val="en-US"/>
+        </w:rPr>
+        <w:t>Image</w:t>
+      </w:r>
+      <w:r>
+        <w:t xml:space="preserve"> </w:t>
+      </w:r>
+      <w:r>
+        <w:rPr>
+          <w:lang w:val="en-US"/>
+        </w:rPr>
+        <w:t>Container</w:t>
+      </w:r>
+      <w:r>
+        <w:t xml:space="preserve">) — это контейнерный формат файла, который используется в том числе и для хранения изображений в формате </w:t>
+      </w:r>
+      <w:r>
+        <w:rPr>
+          <w:lang w:val="en-US"/>
+        </w:rPr>
+        <w:t>HEIF</w:t>
+      </w:r>
+      <w:r>
+        <w:t xml:space="preserve">, как пример можно привести </w:t>
+      </w:r>
+      <w:r>
+        <w:rPr>
+          <w:lang w:val="en-US"/>
+        </w:rPr>
+        <w:t>Live</w:t>
+      </w:r>
+      <w:r>
+        <w:t xml:space="preserve"> </w:t>
+      </w:r>
+      <w:r>
+        <w:rPr>
+          <w:lang w:val="en-US"/>
+        </w:rPr>
+        <w:t>Photos</w:t>
+      </w:r>
+      <w:r>
+        <w:t xml:space="preserve"> сделанные на </w:t>
+      </w:r>
+      <w:r>
+        <w:rPr>
+          <w:lang w:val="en-US"/>
+        </w:rPr>
+        <w:t>iPhone</w:t>
+      </w:r>
+      <w:r>
+        <w:t>.</w:t>
+      </w:r>
+    </w:p>
+    <w:p/>
+    <w:p>
+      <w:r>
+        <w:t>Плюсы HEIF:</w:t>
+      </w:r>
+    </w:p>
+    <w:p>
+      <w:r>
+        <w:tab/>
+      </w:r>
+    </w:p>
+    <w:p>
+      <w:pPr>
+        <w:pStyle w:val="a7"/>
+        <w:numPr>
+          <w:ilvl w:val="0"/>
+          <w:numId w:val="19"/>
+        </w:numPr>
+      </w:pPr>
+      <w:r>
+        <w:t>Эффективное сжатие изображений: HEIF применяет современные методы сжатия, такие как HEVC (High Efficiency Video Coding), которые позволяют значительно уменьшать размер файлов при сохранении высокого качества картинок.</w:t>
+      </w:r>
+    </w:p>
+    <w:p/>
+    <w:p>
+      <w:pPr>
+        <w:pStyle w:val="a7"/>
+        <w:numPr>
+          <w:ilvl w:val="0"/>
+          <w:numId w:val="19"/>
+        </w:numPr>
+      </w:pPr>
+      <w:r>
+        <w:t>Разнообразие функций: Этот формат поддерживает не только статические изображения, но и анимации, HDR, прозрачность и многослойные изображения, что делает его универсальным для различных нужд.</w:t>
+      </w:r>
+    </w:p>
+    <w:p/>
+    <w:p>
+      <w:pPr>
+        <w:pStyle w:val="a7"/>
+        <w:numPr>
+          <w:ilvl w:val="0"/>
+          <w:numId w:val="19"/>
+        </w:numPr>
+      </w:pPr>
+      <w:r>
+        <w:t>Сохранение высокого качества: Благодаря современным технологиям сжатия, HEIF способен обеспечить высокое качество изображений при уменьшенных размерах файлов.</w:t>
+      </w:r>
+    </w:p>
+    <w:p/>
+    <w:p>
+      <w:r>
+        <w:t>Минусы HEIF:</w:t>
+      </w:r>
+    </w:p>
+    <w:p/>
+    <w:p>
+      <w:pPr>
+        <w:pStyle w:val="a7"/>
+        <w:numPr>
+          <w:ilvl w:val="0"/>
+          <w:numId w:val="20"/>
+        </w:numPr>
+      </w:pPr>
+      <w:r>
+        <w:t>Ограниченная поддержка: Главной проблемой HEIF является его ограниченная поддержка устройствами. Формат широко используется на устройствах Apple, что может затруднить его применение в вебе. Несмотря на это, его знание может быть полезно из-за большого количества пользователей iOS и macOS по всему миру.</w:t>
+      </w:r>
+    </w:p>
+    <w:p>
+      <w:r>
+        <w:t>Рассмотрим ещё один формат для векторных изображений, по сути у него нет аналогов</w:t>
+      </w:r>
+    </w:p>
+    <w:p>
+      <w:pPr>
+        <w:pStyle w:val="My2"/>
+        <w:rPr>
+          <w:lang w:val="en-US"/>
+        </w:rPr>
+      </w:pPr>
+      <w:r>
+        <w:rPr>
+          <w:lang w:val="en-US"/>
+        </w:rPr>
+        <w:t>SVG</w:t>
+      </w:r>
+    </w:p>
+    <w:p>
+      <w:r>
+        <w:rPr>
+          <w:lang w:val="en-US"/>
+        </w:rPr>
+        <w:lastRenderedPageBreak/>
+        <w:t>Filename extension: svg</w:t>
+      </w:r>
+    </w:p>
+    <w:p>
+      <w:r>
+        <w:rPr>
+          <w:lang w:val="en-US"/>
+        </w:rPr>
+        <w:t>MIME type: image/svg+xml</w:t>
+      </w:r>
+    </w:p>
+    <w:p/>
+    <w:p>
+      <w:r>
+        <w:t>SVG (Scalable Vector Graphics) — это формат изображений, основанный на XML, который описывает двумерные векторные графики с использованием векторных объектов, таких как линии, кривые, формы и текст.</w:t>
+      </w:r>
+    </w:p>
+    <w:p/>
+    <w:p>
+      <w:pPr>
+        <w:pStyle w:val="My4"/>
+      </w:pPr>
+      <w:r>
+        <w:t>Плюсы:</w:t>
+      </w:r>
+    </w:p>
+    <w:p>
+      <w:pPr>
+        <w:pStyle w:val="My3"/>
+      </w:pPr>
+      <w:r>
+        <w:t>Масштабируемость: SVG изображения могут быть масштабированы без потери качества, что делает их идеальным выбором для различных размеров экранов и разрешений, включая высокоуровневые дисплеи.</w:t>
+      </w:r>
+    </w:p>
+    <w:p/>
+    <w:p>
+      <w:pPr>
+        <w:pStyle w:val="My3"/>
+      </w:pPr>
+      <w:r>
+        <w:t>Малый размер файлов: Поскольку SVG использует векторную графику, файлы обычно меньше по размеру, чем растровые изображения, что приводит к более быстрой загрузке веб</w:t>
+      </w:r>
+      <w:r>
+        <w:rPr>
+          <w:rFonts w:ascii="Cambria Math" w:hAnsi="Cambria Math" w:cs="Cambria Math"/>
+        </w:rPr>
+        <w:t>‑</w:t>
+      </w:r>
+      <w:r>
+        <w:rPr>
+          <w:rFonts w:ascii="Calibri" w:hAnsi="Calibri" w:cs="Calibri"/>
+        </w:rPr>
+        <w:t>страниц</w:t>
+      </w:r>
+      <w:r>
+        <w:t>.</w:t>
+      </w:r>
+    </w:p>
+    <w:p/>
+    <w:p>
+      <w:pPr>
+        <w:pStyle w:val="My3"/>
+      </w:pPr>
+      <w:r>
+        <w:t>Поддержка текста и шрифтов: SVG позволяет включать текст прямо в изображение, что обеспечивает лучшую читаемость и поддержку различных шрифтов на веб</w:t>
+      </w:r>
+      <w:r>
+        <w:rPr>
+          <w:rFonts w:ascii="Cambria Math" w:hAnsi="Cambria Math" w:cs="Cambria Math"/>
+        </w:rPr>
+        <w:t>‑</w:t>
+      </w:r>
+      <w:r>
+        <w:rPr>
+          <w:rFonts w:ascii="Calibri" w:hAnsi="Calibri" w:cs="Calibri"/>
+        </w:rPr>
+        <w:t>страницах</w:t>
+      </w:r>
+      <w:r>
+        <w:t>.</w:t>
+      </w:r>
+    </w:p>
+    <w:p/>
+    <w:p>
+      <w:pPr>
+        <w:pStyle w:val="My3"/>
+      </w:pPr>
+      <w:r>
+        <w:t>Возможность взаимодействия и анимации: SVG поддерживает интерактивные элементы и анимацию, что делает его удобным для создания динамических и анимированных изображений.</w:t>
+      </w:r>
+    </w:p>
+    <w:p/>
+    <w:p>
+      <w:pPr>
+        <w:pStyle w:val="My4"/>
+      </w:pPr>
+      <w:r>
+        <w:t>Минусы:</w:t>
+      </w:r>
+    </w:p>
+    <w:p>
+      <w:pPr>
+        <w:pStyle w:val="My3"/>
+      </w:pPr>
+      <w:r>
+        <w:t xml:space="preserve">Сложность: SVG формат имеет множество особенностей в использовании по сравнению с растровыми </w:t>
+      </w:r>
+    </w:p>
+    <w:p>
+      <w:pPr>
+        <w:pStyle w:val="My3"/>
+        <w:numPr>
+          <w:ilvl w:val="0"/>
+          <w:numId w:val="0"/>
+        </w:numPr>
+        <w:ind w:left="720"/>
+      </w:pPr>
+      <w:r>
+        <w:t>форматами, поэтому требуется хотя бы базовое понимание того как этот формат работает</w:t>
+      </w:r>
+    </w:p>
+    <w:p>
+      <w:pPr>
+        <w:pStyle w:val="My3"/>
+        <w:numPr>
+          <w:ilvl w:val="0"/>
+          <w:numId w:val="0"/>
+        </w:numPr>
+        <w:ind w:left="720"/>
+      </w:pPr>
+    </w:p>
+    <w:p>
+      <w:pPr>
+        <w:pStyle w:val="My3"/>
+      </w:pPr>
+      <w:r>
+        <w:t>Ограничения в применении: по своей природе, если можно так выразиться, SVG формат подходит для «простых» изображений.</w:t>
+      </w:r>
+    </w:p>
+    <w:p>
+      <w:pPr>
+        <w:pStyle w:val="My3"/>
+        <w:numPr>
+          <w:ilvl w:val="0"/>
+          <w:numId w:val="0"/>
+        </w:numPr>
+      </w:pPr>
+    </w:p>
+    <w:p>
+      <w:pPr>
+        <w:pStyle w:val="My3"/>
+        <w:numPr>
+          <w:ilvl w:val="0"/>
+          <w:numId w:val="0"/>
+        </w:numPr>
+      </w:pPr>
+    </w:p>
+    <w:p>
+      <w:pPr>
+        <w:pStyle w:val="My2"/>
+      </w:pPr>
+      <w:r>
+        <w:t>Набор качеств для форматов изображений</w:t>
+      </w:r>
+    </w:p>
+    <w:p>
+      <w:r>
+        <w:t>Итак, изучив основные форматы, можно определить набор параметров для оценки качества форматов</w:t>
+      </w:r>
+    </w:p>
+    <w:p>
+      <w:pPr>
+        <w:pStyle w:val="a7"/>
+        <w:numPr>
+          <w:ilvl w:val="0"/>
+          <w:numId w:val="20"/>
+        </w:numPr>
+      </w:pPr>
+      <w:r>
+        <w:t>Поддерживаемость браузерами</w:t>
+      </w:r>
+    </w:p>
+    <w:p>
+      <w:pPr>
+        <w:pStyle w:val="a7"/>
+        <w:numPr>
+          <w:ilvl w:val="0"/>
+          <w:numId w:val="20"/>
+        </w:numPr>
+      </w:pPr>
+      <w:r>
+        <w:t>Степень сжатия</w:t>
+      </w:r>
+    </w:p>
+    <w:p>
+      <w:pPr>
+        <w:pStyle w:val="a7"/>
+        <w:numPr>
+          <w:ilvl w:val="0"/>
+          <w:numId w:val="20"/>
+        </w:numPr>
+      </w:pPr>
+      <w:r>
+        <w:t>Сохранение качества</w:t>
+      </w:r>
+    </w:p>
+    <w:p>
+      <w:pPr>
+        <w:pStyle w:val="a7"/>
+        <w:numPr>
+          <w:ilvl w:val="0"/>
+          <w:numId w:val="20"/>
+        </w:numPr>
+      </w:pPr>
+      <w:r>
+        <w:t>Скорость декодирования (в случае с браузерами</w:t>
+      </w:r>
+      <w:r>
+        <w:t xml:space="preserve">: </w:t>
+      </w:r>
+      <w:r>
+        <w:t>как быстро браузер отобразит изображение при максимальной скорости интернета)</w:t>
+      </w:r>
+    </w:p>
+    <w:p>
+      <w:pPr>
+        <w:pStyle w:val="My3"/>
+      </w:pPr>
+      <w:r>
+        <w:t>Скорость кодирования</w:t>
+      </w:r>
+    </w:p>
+    <w:p>
+      <w:pPr>
+        <w:pStyle w:val="My3"/>
+        <w:numPr>
+          <w:ilvl w:val="0"/>
+          <w:numId w:val="0"/>
+        </w:numPr>
+      </w:pPr>
+    </w:p>
+    <w:p>
+      <w:pPr>
+        <w:pStyle w:val="My3"/>
+        <w:numPr>
+          <w:ilvl w:val="0"/>
+          <w:numId w:val="0"/>
+        </w:numPr>
+      </w:pPr>
+      <w:r>
+        <w:t>Составим таблицу для наглядного сравнения форматов</w:t>
+      </w:r>
+      <w:r>
+        <w:t xml:space="preserve"> растровых изображений</w:t>
+      </w:r>
+      <w:r>
+        <w:t>. По каждому критерию я буду выставлять балл от 1 до 10</w:t>
+      </w:r>
+    </w:p>
+    <w:tbl>
+      <w:tblPr>
+        <w:tblStyle w:val="ac"/>
+        <w:tblW w:w="0" w:type="auto"/>
+        <w:tblLook w:val="04A0" w:firstRow="1" w:lastRow="0" w:firstColumn="1" w:lastColumn="0" w:noHBand="0" w:noVBand="1"/>
+      </w:tblPr>
+      <w:tblGrid>
+        <w:gridCol w:w="1558"/>
+        <w:gridCol w:w="2077"/>
+        <w:gridCol w:w="1600"/>
+        <w:gridCol w:w="1668"/>
+        <w:gridCol w:w="1734"/>
+        <w:gridCol w:w="1819"/>
+      </w:tblGrid>
+      <w:tr>
+        <w:tc>
+          <w:tcPr>
+            <w:tcW w:w="1742" w:type="dxa"/>
+          </w:tcPr>
+          <w:p>
+            <w:pPr>
+              <w:pStyle w:val="My3"/>
+              <w:numPr>
+                <w:ilvl w:val="0"/>
+                <w:numId w:val="0"/>
+              </w:numPr>
+            </w:pPr>
+          </w:p>
+        </w:tc>
+        <w:tc>
+          <w:tcPr>
+            <w:tcW w:w="1742" w:type="dxa"/>
+          </w:tcPr>
+          <w:p>
+            <w:r>
+              <w:t>Поддерживаемость браузерами</w:t>
+            </w:r>
+          </w:p>
+          <w:p>
+            <w:pPr>
+              <w:pStyle w:val="My3"/>
+              <w:numPr>
+                <w:ilvl w:val="0"/>
+                <w:numId w:val="0"/>
+              </w:numPr>
+            </w:pPr>
+          </w:p>
+        </w:tc>
+        <w:tc>
+          <w:tcPr>
+            <w:tcW w:w="1743" w:type="dxa"/>
+          </w:tcPr>
+          <w:p>
+            <w:r>
+              <w:lastRenderedPageBreak/>
+              <w:t>Степень сжатия</w:t>
+            </w:r>
+          </w:p>
+          <w:p>
+            <w:pPr>
+              <w:pStyle w:val="My3"/>
+              <w:numPr>
+                <w:ilvl w:val="0"/>
+                <w:numId w:val="0"/>
+              </w:numPr>
+            </w:pPr>
+          </w:p>
+        </w:tc>
+        <w:tc>
+          <w:tcPr>
+            <w:tcW w:w="1743" w:type="dxa"/>
+          </w:tcPr>
+          <w:p>
+            <w:r>
+              <w:lastRenderedPageBreak/>
+              <w:t>Сохранение качества</w:t>
+            </w:r>
+          </w:p>
+          <w:p>
+            <w:pPr>
+              <w:pStyle w:val="My3"/>
+              <w:numPr>
+                <w:ilvl w:val="0"/>
+                <w:numId w:val="0"/>
+              </w:numPr>
+            </w:pPr>
+          </w:p>
+        </w:tc>
+        <w:tc>
+          <w:tcPr>
+            <w:tcW w:w="1743" w:type="dxa"/>
+          </w:tcPr>
+          <w:p>
+            <w:pPr>
+              <w:pStyle w:val="My3"/>
+              <w:numPr>
+                <w:ilvl w:val="0"/>
+                <w:numId w:val="0"/>
+              </w:numPr>
+            </w:pPr>
+            <w:r>
+              <w:lastRenderedPageBreak/>
+              <w:t>Скорость декодирования</w:t>
+            </w:r>
+          </w:p>
+        </w:tc>
+        <w:tc>
+          <w:tcPr>
+            <w:tcW w:w="1743" w:type="dxa"/>
+          </w:tcPr>
+          <w:p>
+            <w:pPr>
+              <w:pStyle w:val="My3"/>
+              <w:numPr>
+                <w:ilvl w:val="0"/>
+                <w:numId w:val="0"/>
+              </w:numPr>
+              <w:ind w:left="360"/>
+            </w:pPr>
+            <w:r>
+              <w:t>Скорость кодирования</w:t>
+            </w:r>
+          </w:p>
+          <w:p>
+            <w:pPr>
+              <w:pStyle w:val="My3"/>
+              <w:numPr>
+                <w:ilvl w:val="0"/>
+                <w:numId w:val="0"/>
+              </w:numPr>
+              <w:ind w:left="360"/>
+            </w:pPr>
+          </w:p>
+        </w:tc>
+      </w:tr>
+      <w:tr>
+        <w:tc>
+          <w:tcPr>
+            <w:tcW w:w="1742" w:type="dxa"/>
+          </w:tcPr>
+          <w:p>
+            <w:pPr>
+              <w:pStyle w:val="My3"/>
+              <w:numPr>
+                <w:ilvl w:val="0"/>
+                <w:numId w:val="0"/>
+              </w:numPr>
+              <w:rPr>
+                <w:lang w:val="en-US"/>
+              </w:rPr>
+            </w:pPr>
+            <w:r>
+              <w:rPr>
+                <w:lang w:val="en-US"/>
+              </w:rPr>
+              <w:lastRenderedPageBreak/>
+              <w:t>PNG</w:t>
+            </w:r>
+          </w:p>
+        </w:tc>
+        <w:tc>
+          <w:tcPr>
+            <w:tcW w:w="1742" w:type="dxa"/>
+          </w:tcPr>
+          <w:p>
+            <w:pPr>
+              <w:pStyle w:val="My3"/>
+              <w:numPr>
+                <w:ilvl w:val="0"/>
+                <w:numId w:val="0"/>
+              </w:numPr>
+            </w:pPr>
+            <w:r>
+              <w:t>10</w:t>
+            </w:r>
+          </w:p>
+        </w:tc>
+        <w:tc>
+          <w:tcPr>
+            <w:tcW w:w="1743" w:type="dxa"/>
+          </w:tcPr>
+          <w:p>
+            <w:pPr>
+              <w:pStyle w:val="My3"/>
+              <w:numPr>
+                <w:ilvl w:val="0"/>
+                <w:numId w:val="0"/>
+              </w:numPr>
+            </w:pPr>
+            <w:r>
+              <w:t>0</w:t>
+            </w:r>
+          </w:p>
+        </w:tc>
+        <w:tc>
+          <w:tcPr>
+            <w:tcW w:w="1743" w:type="dxa"/>
+          </w:tcPr>
+          <w:p>
+            <w:pPr>
+              <w:pStyle w:val="My3"/>
+              <w:numPr>
+                <w:ilvl w:val="0"/>
+                <w:numId w:val="0"/>
+              </w:numPr>
+            </w:pPr>
+            <w:r>
+              <w:t>10</w:t>
+            </w:r>
+          </w:p>
+        </w:tc>
+        <w:tc>
+          <w:tcPr>
+            <w:tcW w:w="1743" w:type="dxa"/>
+          </w:tcPr>
+          <w:p>
+            <w:pPr>
+              <w:pStyle w:val="My3"/>
+              <w:numPr>
+                <w:ilvl w:val="0"/>
+                <w:numId w:val="0"/>
+              </w:numPr>
+            </w:pPr>
+            <w:r>
+              <w:t>10</w:t>
+            </w:r>
+          </w:p>
+        </w:tc>
+        <w:tc>
+          <w:tcPr>
+            <w:tcW w:w="1743" w:type="dxa"/>
+          </w:tcPr>
+          <w:p>
+            <w:pPr>
+              <w:pStyle w:val="My3"/>
+              <w:numPr>
+                <w:ilvl w:val="0"/>
+                <w:numId w:val="0"/>
+              </w:numPr>
+            </w:pPr>
+            <w:r>
+              <w:t>10</w:t>
+            </w:r>
+          </w:p>
+        </w:tc>
+      </w:tr>
+      <w:tr>
+        <w:tc>
+          <w:tcPr>
+            <w:tcW w:w="1742" w:type="dxa"/>
+          </w:tcPr>
+          <w:p>
+            <w:pPr>
+              <w:pStyle w:val="My3"/>
+              <w:numPr>
+                <w:ilvl w:val="0"/>
+                <w:numId w:val="0"/>
+              </w:numPr>
+              <w:rPr>
+                <w:lang w:val="en-US"/>
+              </w:rPr>
+            </w:pPr>
+            <w:r>
+              <w:rPr>
+                <w:lang w:val="en-US"/>
+              </w:rPr>
+              <w:t>JPEG</w:t>
+            </w:r>
+          </w:p>
+        </w:tc>
+        <w:tc>
+          <w:tcPr>
+            <w:tcW w:w="1742" w:type="dxa"/>
+          </w:tcPr>
+          <w:p>
+            <w:pPr>
+              <w:pStyle w:val="My3"/>
+              <w:numPr>
+                <w:ilvl w:val="0"/>
+                <w:numId w:val="0"/>
+              </w:numPr>
+            </w:pPr>
+            <w:r>
+              <w:t>10</w:t>
+            </w:r>
+          </w:p>
+        </w:tc>
+        <w:tc>
+          <w:tcPr>
+            <w:tcW w:w="1743" w:type="dxa"/>
+          </w:tcPr>
+          <w:p>
+            <w:pPr>
+              <w:pStyle w:val="My3"/>
+              <w:numPr>
+                <w:ilvl w:val="0"/>
+                <w:numId w:val="0"/>
+              </w:numPr>
+            </w:pPr>
+            <w:r>
+              <w:t>5</w:t>
+            </w:r>
+          </w:p>
+        </w:tc>
+        <w:tc>
+          <w:tcPr>
+            <w:tcW w:w="1743" w:type="dxa"/>
+          </w:tcPr>
+          <w:p>
+            <w:pPr>
+              <w:pStyle w:val="My3"/>
+              <w:numPr>
+                <w:ilvl w:val="0"/>
+                <w:numId w:val="0"/>
+              </w:numPr>
+            </w:pPr>
+            <w:r>
+              <w:t>7</w:t>
+            </w:r>
+          </w:p>
+        </w:tc>
+        <w:tc>
+          <w:tcPr>
+            <w:tcW w:w="1743" w:type="dxa"/>
+          </w:tcPr>
+          <w:p>
+            <w:pPr>
+              <w:pStyle w:val="My3"/>
+              <w:numPr>
+                <w:ilvl w:val="0"/>
+                <w:numId w:val="0"/>
+              </w:numPr>
+            </w:pPr>
+            <w:r>
+              <w:t>10</w:t>
+            </w:r>
+          </w:p>
+        </w:tc>
+        <w:tc>
+          <w:tcPr>
+            <w:tcW w:w="1743" w:type="dxa"/>
+          </w:tcPr>
+          <w:p>
+            <w:pPr>
+              <w:pStyle w:val="My3"/>
+              <w:numPr>
+                <w:ilvl w:val="0"/>
+                <w:numId w:val="0"/>
+              </w:numPr>
+            </w:pPr>
+            <w:r>
+              <w:t>10</w:t>
+            </w:r>
+          </w:p>
+        </w:tc>
+      </w:tr>
+      <w:tr>
+        <w:tc>
+          <w:tcPr>
+            <w:tcW w:w="1742" w:type="dxa"/>
+          </w:tcPr>
+          <w:p>
+            <w:pPr>
+              <w:pStyle w:val="My3"/>
+              <w:numPr>
+                <w:ilvl w:val="0"/>
+                <w:numId w:val="0"/>
+              </w:numPr>
+              <w:rPr>
+                <w:lang w:val="en-US"/>
+              </w:rPr>
+            </w:pPr>
+            <w:r>
+              <w:rPr>
+                <w:lang w:val="en-US"/>
+              </w:rPr>
+              <w:t>WEBP</w:t>
+            </w:r>
+          </w:p>
+        </w:tc>
+        <w:tc>
+          <w:tcPr>
+            <w:tcW w:w="1742" w:type="dxa"/>
+          </w:tcPr>
+          <w:p>
+            <w:pPr>
+              <w:pStyle w:val="My3"/>
+              <w:numPr>
+                <w:ilvl w:val="0"/>
+                <w:numId w:val="0"/>
+              </w:numPr>
+            </w:pPr>
+            <w:r>
+              <w:t>10</w:t>
+            </w:r>
+          </w:p>
+        </w:tc>
+        <w:tc>
+          <w:tcPr>
+            <w:tcW w:w="1743" w:type="dxa"/>
+          </w:tcPr>
+          <w:p>
+            <w:pPr>
+              <w:pStyle w:val="My3"/>
+              <w:numPr>
+                <w:ilvl w:val="0"/>
+                <w:numId w:val="0"/>
+              </w:numPr>
+            </w:pPr>
+            <w:r>
+              <w:t>7</w:t>
+            </w:r>
+          </w:p>
+        </w:tc>
+        <w:tc>
+          <w:tcPr>
+            <w:tcW w:w="1743" w:type="dxa"/>
+          </w:tcPr>
+          <w:p>
+            <w:pPr>
+              <w:pStyle w:val="My3"/>
+              <w:numPr>
+                <w:ilvl w:val="0"/>
+                <w:numId w:val="0"/>
+              </w:numPr>
+            </w:pPr>
+            <w:r>
+              <w:t>7</w:t>
+            </w:r>
+          </w:p>
+        </w:tc>
+        <w:tc>
+          <w:tcPr>
+            <w:tcW w:w="1743" w:type="dxa"/>
+          </w:tcPr>
+          <w:p>
+            <w:pPr>
+              <w:pStyle w:val="My3"/>
+              <w:numPr>
+                <w:ilvl w:val="0"/>
+                <w:numId w:val="0"/>
+              </w:numPr>
+            </w:pPr>
+            <w:r>
+              <w:t>10</w:t>
+            </w:r>
+          </w:p>
+        </w:tc>
+        <w:tc>
+          <w:tcPr>
+            <w:tcW w:w="1743" w:type="dxa"/>
+          </w:tcPr>
+          <w:p>
+            <w:pPr>
+              <w:pStyle w:val="My3"/>
+              <w:numPr>
+                <w:ilvl w:val="0"/>
+                <w:numId w:val="0"/>
+              </w:numPr>
+            </w:pPr>
+            <w:r>
+              <w:t>10</w:t>
+            </w:r>
+          </w:p>
+        </w:tc>
+      </w:tr>
+      <w:tr>
+        <w:tc>
+          <w:tcPr>
+            <w:tcW w:w="1742" w:type="dxa"/>
+          </w:tcPr>
+          <w:p>
+            <w:pPr>
+              <w:pStyle w:val="My3"/>
+              <w:numPr>
+                <w:ilvl w:val="0"/>
+                <w:numId w:val="0"/>
+              </w:numPr>
+              <w:rPr>
+                <w:lang w:val="en-US"/>
+              </w:rPr>
+            </w:pPr>
+            <w:r>
+              <w:rPr>
+                <w:lang w:val="en-US"/>
+              </w:rPr>
+              <w:t>AVIF</w:t>
+            </w:r>
+          </w:p>
+        </w:tc>
+        <w:tc>
+          <w:tcPr>
+            <w:tcW w:w="1742" w:type="dxa"/>
+          </w:tcPr>
+          <w:p>
+            <w:pPr>
+              <w:pStyle w:val="My3"/>
+              <w:numPr>
+                <w:ilvl w:val="0"/>
+                <w:numId w:val="0"/>
+              </w:numPr>
+            </w:pPr>
+            <w:r>
+              <w:t>9</w:t>
+            </w:r>
+          </w:p>
+        </w:tc>
+        <w:tc>
+          <w:tcPr>
+            <w:tcW w:w="1743" w:type="dxa"/>
+          </w:tcPr>
+          <w:p>
+            <w:pPr>
+              <w:pStyle w:val="My3"/>
+              <w:numPr>
+                <w:ilvl w:val="0"/>
+                <w:numId w:val="0"/>
+              </w:numPr>
+            </w:pPr>
+            <w:r>
+              <w:t>10</w:t>
+            </w:r>
+          </w:p>
+        </w:tc>
+        <w:tc>
+          <w:tcPr>
+            <w:tcW w:w="1743" w:type="dxa"/>
+          </w:tcPr>
+          <w:p>
+            <w:pPr>
+              <w:pStyle w:val="My3"/>
+              <w:numPr>
+                <w:ilvl w:val="0"/>
+                <w:numId w:val="0"/>
+              </w:numPr>
+            </w:pPr>
+            <w:r>
+              <w:t>7</w:t>
+            </w:r>
+          </w:p>
+        </w:tc>
+        <w:tc>
+          <w:tcPr>
+            <w:tcW w:w="1743" w:type="dxa"/>
+          </w:tcPr>
+          <w:p>
+            <w:pPr>
+              <w:pStyle w:val="My3"/>
+              <w:numPr>
+                <w:ilvl w:val="0"/>
+                <w:numId w:val="0"/>
+              </w:numPr>
+            </w:pPr>
+            <w:r>
+              <w:t>10</w:t>
+            </w:r>
+          </w:p>
+        </w:tc>
+        <w:tc>
+          <w:tcPr>
+            <w:tcW w:w="1743" w:type="dxa"/>
+          </w:tcPr>
+          <w:p>
+            <w:pPr>
+              <w:pStyle w:val="My3"/>
+              <w:numPr>
+                <w:ilvl w:val="0"/>
+                <w:numId w:val="0"/>
+              </w:numPr>
+            </w:pPr>
+            <w:r>
+              <w:t>5</w:t>
+            </w:r>
+          </w:p>
+        </w:tc>
+      </w:tr>
+      <w:tr>
+        <w:tc>
+          <w:tcPr>
+            <w:tcW w:w="1742" w:type="dxa"/>
+          </w:tcPr>
+          <w:p>
+            <w:pPr>
+              <w:pStyle w:val="My3"/>
+              <w:numPr>
+                <w:ilvl w:val="0"/>
+                <w:numId w:val="0"/>
+              </w:numPr>
+              <w:rPr>
+                <w:lang w:val="en-US"/>
+              </w:rPr>
+            </w:pPr>
+            <w:r>
+              <w:rPr>
+                <w:lang w:val="en-US"/>
+              </w:rPr>
+              <w:t>HEIC</w:t>
+            </w:r>
+          </w:p>
+        </w:tc>
+        <w:tc>
+          <w:tcPr>
+            <w:tcW w:w="1742" w:type="dxa"/>
+          </w:tcPr>
+          <w:p>
+            <w:pPr>
+              <w:pStyle w:val="My3"/>
+              <w:numPr>
+                <w:ilvl w:val="0"/>
+                <w:numId w:val="0"/>
+              </w:numPr>
+            </w:pPr>
+            <w:r>
+              <w:t>1</w:t>
+            </w:r>
+          </w:p>
+        </w:tc>
+        <w:tc>
+          <w:tcPr>
+            <w:tcW w:w="1743" w:type="dxa"/>
+          </w:tcPr>
+          <w:p>
+            <w:pPr>
+              <w:pStyle w:val="My3"/>
+              <w:numPr>
+                <w:ilvl w:val="0"/>
+                <w:numId w:val="0"/>
+              </w:numPr>
+            </w:pPr>
+            <w:r>
+              <w:t>10</w:t>
+            </w:r>
+          </w:p>
+        </w:tc>
+        <w:tc>
+          <w:tcPr>
+            <w:tcW w:w="1743" w:type="dxa"/>
+          </w:tcPr>
+          <w:p>
+            <w:pPr>
+              <w:pStyle w:val="My3"/>
+              <w:numPr>
+                <w:ilvl w:val="0"/>
+                <w:numId w:val="0"/>
+              </w:numPr>
+            </w:pPr>
+            <w:r>
+              <w:t>7</w:t>
+            </w:r>
+          </w:p>
+        </w:tc>
+        <w:tc>
+          <w:tcPr>
+            <w:tcW w:w="1743" w:type="dxa"/>
+          </w:tcPr>
+          <w:p>
+            <w:pPr>
+              <w:pStyle w:val="My3"/>
+              <w:numPr>
+                <w:ilvl w:val="0"/>
+                <w:numId w:val="0"/>
+              </w:numPr>
+            </w:pPr>
+            <w:r>
+              <w:t>10</w:t>
+            </w:r>
+          </w:p>
+        </w:tc>
+        <w:tc>
+          <w:tcPr>
+            <w:tcW w:w="1743" w:type="dxa"/>
+          </w:tcPr>
+          <w:p>
+            <w:pPr>
+              <w:pStyle w:val="My3"/>
+              <w:numPr>
+                <w:ilvl w:val="0"/>
+                <w:numId w:val="0"/>
+              </w:numPr>
+            </w:pPr>
+            <w:r>
+              <w:t>10</w:t>
+            </w:r>
+          </w:p>
+        </w:tc>
+      </w:tr>
+    </w:tbl>
+    <w:p>
+      <w:pPr>
+        <w:pStyle w:val="My3"/>
+        <w:numPr>
+          <w:ilvl w:val="0"/>
+          <w:numId w:val="0"/>
+        </w:numPr>
+      </w:pPr>
+    </w:p>
+    <w:p>
+      <w:pPr>
+        <w:rPr>
+          <w:lang w:val="en-US"/>
+        </w:rPr>
+      </w:pPr>
+      <w:r>
+        <w:t xml:space="preserve">В ходе исследования были выделены </w:t>
+      </w:r>
+      <w:r>
+        <w:t>три</w:t>
+      </w:r>
+      <w:r>
+        <w:t xml:space="preserve"> фаворита</w:t>
+      </w:r>
+      <w:r>
+        <w:t xml:space="preserve">: </w:t>
+      </w:r>
+      <w:r>
+        <w:rPr>
+          <w:lang w:val="en-US"/>
+        </w:rPr>
+        <w:t>Webp</w:t>
+      </w:r>
+      <w:r>
+        <w:t xml:space="preserve"> </w:t>
+      </w:r>
+      <w:r>
+        <w:t xml:space="preserve">и </w:t>
+      </w:r>
+      <w:r>
+        <w:rPr>
+          <w:lang w:val="en-US"/>
+        </w:rPr>
+        <w:t>A</w:t>
+      </w:r>
+      <w:r>
+        <w:rPr>
+          <w:lang w:val="en-US"/>
+        </w:rPr>
+        <w:t>FIV</w:t>
+      </w:r>
+      <w:r>
+        <w:t xml:space="preserve"> для растровой графики и </w:t>
+      </w:r>
+      <w:r>
+        <w:rPr>
+          <w:lang w:val="en-US"/>
+        </w:rPr>
+        <w:t>SVG</w:t>
+      </w:r>
+      <w:r>
+        <w:t xml:space="preserve"> для векторной</w:t>
+      </w:r>
+      <w:r>
+        <w:t xml:space="preserve">. Давайте вкратце разберёмся, как работают эти алгоритмы </w:t>
+      </w:r>
+    </w:p>
+    <w:p>
+      <w:pPr>
+        <w:pStyle w:val="My2"/>
+      </w:pPr>
+      <w:r>
+        <w:rPr>
+          <w:lang w:val="en-US"/>
+        </w:rPr>
+        <w:t>Webp</w:t>
+      </w:r>
+    </w:p>
+    <w:p>
+      <w:pPr>
+        <w:pStyle w:val="My4"/>
+      </w:pPr>
+      <w:r>
+        <w:t xml:space="preserve">Как устроено сжатие в </w:t>
+      </w:r>
+      <w:r>
+        <w:rPr>
+          <w:lang w:val="en-US"/>
+        </w:rPr>
+        <w:t>WebP</w:t>
+      </w:r>
+    </w:p>
+    <w:p>
+      <w:r>
+        <w:t>Сжатие с потерями основано на утверждении, что яркость и цвет соседних пикселей мало отличаются друг от друга.</w:t>
+      </w:r>
+    </w:p>
+    <w:p/>
+    <w:p>
+      <w:r>
+        <w:t>Изображение делится на макроблоки. Внутри каждого макроблока декодер предсказывает яркость и цвет следующего пикселя на основе ранее полученных блоков. Он использует уже декодированные пиксели в непосредственной близости от каждого из макроблоков, и пытается закрасить неизвестные фрагменты в них. Таким образом данные о фрагментах, которые можно предсказать могут считаться лишними и удаляются из кода, что обеспечивает более эффективное сжатие.</w:t>
+      </w:r>
+    </w:p>
+    <w:p/>
+    <w:p>
+      <w:r>
+        <w:t>После математически обратимого преобразования (с помощью ДКП) результат подвергается квантованию и энтропийному кодированию.</w:t>
+      </w:r>
+    </w:p>
+    <w:p>
+      <w:pPr>
+        <w:pStyle w:val="My4"/>
+      </w:pPr>
+      <w:r>
+        <w:rPr>
+          <w:lang w:val="en-US"/>
+        </w:rPr>
+        <w:t>Lossy</w:t>
+      </w:r>
+      <w:r>
+        <w:t xml:space="preserve"> </w:t>
+      </w:r>
+      <w:r>
+        <w:rPr>
+          <w:lang w:val="en-US"/>
+        </w:rPr>
+        <w:t>WebP</w:t>
+      </w:r>
+    </w:p>
+    <w:p>
+      <w:r>
+        <w:t xml:space="preserve">В </w:t>
+      </w:r>
+      <w:r>
+        <w:rPr>
+          <w:lang w:val="en-US"/>
+        </w:rPr>
+        <w:t>lossy</w:t>
+      </w:r>
+      <w:r>
+        <w:t xml:space="preserve"> </w:t>
+      </w:r>
+      <w:r>
+        <w:rPr>
+          <w:lang w:val="en-US"/>
+        </w:rPr>
+        <w:t>WebP</w:t>
+      </w:r>
+      <w:r>
+        <w:t xml:space="preserve"> используется арифметическое кодирование — один из алгоритмов энтропийного сжатия. В </w:t>
+      </w:r>
+      <w:r>
+        <w:rPr>
+          <w:lang w:val="en-US"/>
+        </w:rPr>
+        <w:t>WebP</w:t>
+      </w:r>
+      <w:r>
+        <w:t xml:space="preserve"> используется блочное квантование и биты распределяются адаптивно между различными фрагментами изображения: меньшее количество бит для фрагментов с низкой энтропией и большее — для фрагментов с высокой. Такое кодирование считается более гибким, чем код Хаффмана (который использует </w:t>
+      </w:r>
+      <w:r>
+        <w:rPr>
+          <w:lang w:val="en-US"/>
+        </w:rPr>
+        <w:t>JPEG</w:t>
+      </w:r>
+      <w:r>
+        <w:t>).</w:t>
+      </w:r>
+    </w:p>
+    <w:p/>
+    <w:p>
+      <w:r>
+        <w:rPr>
+          <w:lang w:val="en-US"/>
+        </w:rPr>
+        <w:t>JPEG</w:t>
+      </w:r>
+      <w:r>
+        <w:t xml:space="preserve"> делит изображение на одинаковые блоки, а технологии кодирования </w:t>
+      </w:r>
+      <w:r>
+        <w:rPr>
+          <w:lang w:val="en-US"/>
+        </w:rPr>
+        <w:t>WebP</w:t>
+      </w:r>
+      <w:r>
+        <w:t xml:space="preserve"> использует умное деление. В тех частях картинки, где есть много мелких и быстро изменяющихся деталей блоки имеют размер 4 х 4 пикселя, а в монотонных областях — 16 х 16.</w:t>
+      </w:r>
+    </w:p>
+    <w:p>
+      <w:pPr>
+        <w:pStyle w:val="My4"/>
+        <w:rPr>
+          <w:lang w:val="en-US"/>
+        </w:rPr>
+      </w:pPr>
+      <w:r>
+        <w:t>Как происходит прогнозирование</w:t>
+      </w:r>
+    </w:p>
+    <w:p>
+      <w:r>
+        <w:t xml:space="preserve">Декодер </w:t>
+      </w:r>
+      <w:r>
+        <w:rPr>
+          <w:lang w:val="en-US"/>
+        </w:rPr>
+        <w:t>VP</w:t>
+      </w:r>
+      <w:r>
+        <w:t>8 имеет 2 класса прогнозирования:</w:t>
+      </w:r>
+    </w:p>
+    <w:p>
+      <w:pPr>
+        <w:pStyle w:val="My3"/>
+      </w:pPr>
+      <w:r>
+        <w:rPr>
+          <w:lang w:val="en-US"/>
+        </w:rPr>
+        <w:t>Intra</w:t>
+      </w:r>
+      <w:r>
+        <w:t xml:space="preserve"> — внутрикадровое пространственное предсказание блока на основе значений пикселей из соседних, уже закодированных блоков, слева и сверху.</w:t>
+      </w:r>
+    </w:p>
+    <w:p>
+      <w:pPr>
+        <w:pStyle w:val="My3"/>
+        <w:numPr>
+          <w:ilvl w:val="0"/>
+          <w:numId w:val="0"/>
+        </w:numPr>
+        <w:ind w:left="720"/>
+      </w:pPr>
+    </w:p>
+    <w:p>
+      <w:pPr>
+        <w:pStyle w:val="My3"/>
+      </w:pPr>
+      <w:r>
+        <w:rPr>
+          <w:lang w:val="en-US"/>
+        </w:rPr>
+        <w:t>Inter</w:t>
+      </w:r>
+      <w:r>
+        <w:t xml:space="preserve"> — межкадровое временное предсказание (оценка векторов движения).</w:t>
+      </w:r>
+    </w:p>
+    <w:p/>
+    <w:p>
+      <w:r>
+        <w:rPr>
+          <w:lang w:val="en-US"/>
+        </w:rPr>
+        <w:t>Intra</w:t>
+      </w:r>
+      <w:r>
+        <w:t xml:space="preserve"> имеет четыре алгоритма прогнозирования для блоков 16х16 и 8 для детализирующих блоков 4 х 4:</w:t>
+      </w:r>
+    </w:p>
+    <w:p>
+      <w:pPr>
+        <w:pStyle w:val="My3"/>
+      </w:pPr>
+      <w:r>
+        <w:rPr>
+          <w:lang w:val="en-US"/>
+        </w:rPr>
+        <w:t>H</w:t>
+      </w:r>
+      <w:r>
+        <w:t>_</w:t>
+      </w:r>
+      <w:r>
+        <w:rPr>
+          <w:lang w:val="en-US"/>
+        </w:rPr>
+        <w:t>PRED</w:t>
+      </w:r>
+      <w:r>
+        <w:t xml:space="preserve"> горизонтальное прогнозирование. Заливает следующую колонку на основе той, что находится слева от нее.</w:t>
+      </w:r>
+    </w:p>
+    <w:p>
+      <w:pPr>
+        <w:pStyle w:val="My3"/>
+        <w:numPr>
+          <w:ilvl w:val="0"/>
+          <w:numId w:val="0"/>
+        </w:numPr>
+        <w:ind w:left="720"/>
+      </w:pPr>
+    </w:p>
+    <w:p>
+      <w:pPr>
+        <w:pStyle w:val="My3"/>
+      </w:pPr>
+      <w:r>
+        <w:rPr>
+          <w:lang w:val="en-US"/>
+        </w:rPr>
+        <w:t>V</w:t>
+      </w:r>
+      <w:r>
+        <w:t>_</w:t>
+      </w:r>
+      <w:r>
+        <w:rPr>
+          <w:lang w:val="en-US"/>
+        </w:rPr>
+        <w:t>PRED</w:t>
+      </w:r>
+      <w:r>
+        <w:t xml:space="preserve"> вертикальное прогнозирование. Заливает следующий ряд на основе предыдущего верхнего.</w:t>
+      </w:r>
+    </w:p>
+    <w:p>
+      <w:pPr>
+        <w:pStyle w:val="a7"/>
+      </w:pPr>
+    </w:p>
+    <w:p>
+      <w:pPr>
+        <w:pStyle w:val="My3"/>
+        <w:numPr>
+          <w:ilvl w:val="0"/>
+          <w:numId w:val="0"/>
+        </w:numPr>
+        <w:ind w:left="720"/>
+      </w:pPr>
+    </w:p>
+    <w:p>
+      <w:pPr>
+        <w:pStyle w:val="My3"/>
+      </w:pPr>
+      <w:r>
+        <w:rPr>
+          <w:lang w:val="en-US"/>
+        </w:rPr>
+        <w:t>DC</w:t>
+      </w:r>
+      <w:r>
+        <w:t>_</w:t>
+      </w:r>
+      <w:r>
+        <w:rPr>
+          <w:lang w:val="en-US"/>
+        </w:rPr>
+        <w:t>PRED</w:t>
+      </w:r>
+      <w:r>
+        <w:t xml:space="preserve"> заполняет блок, используя усредненные значения цвета и яркости пикселей строки</w:t>
+      </w:r>
+    </w:p>
+    <w:p>
+      <w:pPr>
+        <w:pStyle w:val="My3"/>
+        <w:numPr>
+          <w:ilvl w:val="0"/>
+          <w:numId w:val="0"/>
+        </w:numPr>
+        <w:ind w:left="720"/>
+      </w:pPr>
+    </w:p>
+    <w:p>
+      <w:pPr>
+        <w:pStyle w:val="My3"/>
+      </w:pPr>
+      <w:r>
+        <w:rPr>
+          <w:lang w:val="en-US"/>
+        </w:rPr>
+        <w:t>TM</w:t>
+      </w:r>
+      <w:r>
+        <w:t>_</w:t>
+      </w:r>
+      <w:r>
+        <w:rPr>
+          <w:lang w:val="en-US"/>
+        </w:rPr>
+        <w:t>PRED</w:t>
+      </w:r>
+      <w:r>
+        <w:t xml:space="preserve"> заполняет блок, используя не только усредненные значения строки </w:t>
+      </w:r>
+      <w:r>
+        <w:rPr>
+          <w:lang w:val="en-US"/>
+        </w:rPr>
+        <w:t>A</w:t>
+      </w:r>
+      <w:r>
+        <w:t xml:space="preserve"> и колонки </w:t>
+      </w:r>
+      <w:r>
+        <w:rPr>
+          <w:lang w:val="en-US"/>
+        </w:rPr>
+        <w:t>L</w:t>
+      </w:r>
+      <w:r>
+        <w:t xml:space="preserve">, но и пиксель </w:t>
+      </w:r>
+      <w:r>
+        <w:rPr>
+          <w:lang w:val="en-US"/>
+        </w:rPr>
+        <w:t>P</w:t>
+      </w:r>
+      <w:r>
+        <w:t xml:space="preserve">, который находится сверху и слева от блока. Каждая строка начинается с пикселя в колонке </w:t>
+      </w:r>
+      <w:r>
+        <w:rPr>
+          <w:lang w:val="en-US"/>
+        </w:rPr>
+        <w:t>L</w:t>
+      </w:r>
+      <w:r>
+        <w:t xml:space="preserve"> и заполняется в соответствии с различиями пикселей в колонке, начиная от пикселя </w:t>
+      </w:r>
+      <w:r>
+        <w:rPr>
+          <w:lang w:val="en-US"/>
+        </w:rPr>
+        <w:t>P</w:t>
+      </w:r>
+      <w:r>
+        <w:t>.</w:t>
+      </w:r>
+    </w:p>
+    <w:p/>
+    <w:p>
+      <w:r>
+        <w:t>Изображение разбивается на сегменты, которые имеют явно схожие характеристики. Для каждого такого сегмента параметры сжатия и способы прогнозирования настраиваются независимо. Таким образом биты перераспределяются туда, где они наиболее полезны.</w:t>
+      </w:r>
+    </w:p>
+    <w:p>
+      <w:pPr>
+        <w:pStyle w:val="My4"/>
+      </w:pPr>
+      <w:r>
+        <w:t>Сжатие без потерь</w:t>
+      </w:r>
+    </w:p>
+    <w:p>
+      <w:r>
+        <w:t xml:space="preserve">При сжатии без потерь используется вариант алгоритма </w:t>
+      </w:r>
+      <w:r>
+        <w:rPr>
+          <w:lang w:val="en-US"/>
+        </w:rPr>
+        <w:t>LZ</w:t>
+      </w:r>
+      <w:r>
+        <w:t>77 — кода Хаффмана. А также пространственное прогнозирование и преобразование цветового пространства.</w:t>
+      </w:r>
+    </w:p>
+    <w:p>
+      <w:pPr>
+        <w:pStyle w:val="My4"/>
+      </w:pPr>
+      <w:r>
+        <w:t>Не только прогнозирование</w:t>
+      </w:r>
+    </w:p>
+    <w:p>
+      <w:pPr>
+        <w:pStyle w:val="My4"/>
+      </w:pPr>
+      <w:r>
+        <w:t>Сжатие с альфа-каналом</w:t>
+      </w:r>
+    </w:p>
+    <w:p>
+      <w:r>
+        <w:t xml:space="preserve">Формат </w:t>
+      </w:r>
+      <w:r>
+        <w:rPr>
+          <w:lang w:val="en-US"/>
+        </w:rPr>
+        <w:t>WebP</w:t>
+      </w:r>
+      <w:r>
+        <w:t xml:space="preserve"> позволяет получить сжатую картинку с альфа-каналом без потерь. Раньше, чтобы получить прозрачность все изображение должно было быть </w:t>
+      </w:r>
+      <w:r>
+        <w:rPr>
+          <w:lang w:val="en-US"/>
+        </w:rPr>
+        <w:t>lossless</w:t>
+      </w:r>
+      <w:r>
+        <w:t xml:space="preserve">. А в </w:t>
+      </w:r>
+      <w:r>
+        <w:rPr>
+          <w:lang w:val="en-US"/>
+        </w:rPr>
+        <w:t>WebP</w:t>
+      </w:r>
+      <w:r>
+        <w:t xml:space="preserve"> можно уменьшить вес картинки с прозрачными областями.</w:t>
+      </w:r>
+    </w:p>
+    <w:p>
+      <w:pPr>
+        <w:pStyle w:val="My4"/>
+      </w:pPr>
+      <w:r>
+        <w:t>Цветовое преобразование</w:t>
+      </w:r>
+    </w:p>
+    <w:p>
+      <w:r>
+        <w:t xml:space="preserve">Также в </w:t>
+      </w:r>
+      <w:r>
+        <w:rPr>
+          <w:lang w:val="en-US"/>
+        </w:rPr>
+        <w:t>WebP</w:t>
+      </w:r>
+      <w:r>
+        <w:t xml:space="preserve"> используется методы адаптивного квантования цветовой составляющей, чтобы предотвратить влияние цветовых каналов друг на друга. Изображение делится на блоки и для каждого блока применяется свой режим трансформации </w:t>
+      </w:r>
+      <w:r>
+        <w:rPr>
+          <w:lang w:val="en-US"/>
+        </w:rPr>
+        <w:t>green</w:t>
+      </w:r>
+      <w:r>
+        <w:t>_</w:t>
+      </w:r>
+      <w:r>
+        <w:rPr>
+          <w:lang w:val="en-US"/>
+        </w:rPr>
+        <w:t>to</w:t>
+      </w:r>
+      <w:r>
+        <w:t>_</w:t>
+      </w:r>
+      <w:r>
+        <w:rPr>
+          <w:lang w:val="en-US"/>
+        </w:rPr>
+        <w:t>red</w:t>
+      </w:r>
+      <w:r>
+        <w:t xml:space="preserve">, </w:t>
+      </w:r>
+      <w:r>
+        <w:rPr>
+          <w:lang w:val="en-US"/>
+        </w:rPr>
+        <w:t>green</w:t>
+      </w:r>
+      <w:r>
+        <w:t>_</w:t>
+      </w:r>
+      <w:r>
+        <w:rPr>
+          <w:lang w:val="en-US"/>
+        </w:rPr>
+        <w:t>to</w:t>
+      </w:r>
+      <w:r>
+        <w:t>_</w:t>
+      </w:r>
+      <w:r>
+        <w:rPr>
+          <w:lang w:val="en-US"/>
+        </w:rPr>
+        <w:t>blue</w:t>
+      </w:r>
+      <w:r>
+        <w:t xml:space="preserve"> или </w:t>
+      </w:r>
+      <w:r>
+        <w:rPr>
+          <w:lang w:val="en-US"/>
+        </w:rPr>
+        <w:t>red</w:t>
+      </w:r>
+      <w:r>
+        <w:t>_</w:t>
+      </w:r>
+      <w:r>
+        <w:rPr>
+          <w:lang w:val="en-US"/>
+        </w:rPr>
+        <w:t>to</w:t>
+      </w:r>
+      <w:r>
+        <w:t>_</w:t>
+      </w:r>
+      <w:r>
+        <w:rPr>
+          <w:lang w:val="en-US"/>
+        </w:rPr>
+        <w:t>blue</w:t>
+      </w:r>
+      <w:r>
+        <w:t xml:space="preserve">. Цветовое преобразование сохраняет неизменным значение зеленого канала </w:t>
+      </w:r>
+      <w:r>
+        <w:rPr>
+          <w:lang w:val="en-US"/>
+        </w:rPr>
+        <w:t>G</w:t>
+      </w:r>
+      <w:r>
+        <w:t xml:space="preserve">, преобразует красный </w:t>
+      </w:r>
+      <w:r>
+        <w:rPr>
+          <w:lang w:val="en-US"/>
+        </w:rPr>
+        <w:t>R</w:t>
+      </w:r>
+      <w:r>
+        <w:t xml:space="preserve"> в зависимости от зеленого, и синий В в зависимости от зеленого, а затем в зависимости от красного.</w:t>
+      </w:r>
+    </w:p>
+    <w:p>
+      <w:pPr>
+        <w:pStyle w:val="My4"/>
+      </w:pPr>
+      <w:r>
+        <w:t>Цветовое кеширование</w:t>
+      </w:r>
+    </w:p>
+    <w:p>
+      <w:r>
+        <w:t xml:space="preserve">Сжатие </w:t>
+      </w:r>
+      <w:r>
+        <w:rPr>
+          <w:lang w:val="en-US"/>
+        </w:rPr>
+        <w:t>lossless</w:t>
+      </w:r>
+      <w:r>
+        <w:t xml:space="preserve"> </w:t>
+      </w:r>
+      <w:r>
+        <w:rPr>
+          <w:lang w:val="en-US"/>
+        </w:rPr>
+        <w:t>WebP</w:t>
+      </w:r>
+      <w:r>
+        <w:t xml:space="preserve"> использует уже обработанные фрагменты изображения для работы с новыми пикселями. В случае если подходящие совпадения не найдены, используется локально созданная палитра. Эта палитра постоянно обновляется цветами, найденными при сканировании картинки.</w:t>
+      </w:r>
+    </w:p>
+    <w:p>
+      <w:pPr>
+        <w:pStyle w:val="My4"/>
+      </w:pPr>
+      <w:r>
+        <w:t>Индексирование палитры</w:t>
+      </w:r>
+    </w:p>
+    <w:p>
+      <w:r>
+        <w:t>Если в картинке используется менее 256 цветов, алгоритм создает отдельный массив индексов цветов и сохраняет его отдельно, чтобы подменить значение цвета на индекс для каждого пикселя.</w:t>
+      </w:r>
+    </w:p>
+    <w:p>
+      <w:r>
+        <w:t>Для картинок с небольшим количеством мелких деталей используется технология апскейлинга. Прежде чем кодироваться — изображение ресайзится.</w:t>
+      </w:r>
+    </w:p>
+    <w:p>
+      <w:pPr>
+        <w:pStyle w:val="My2"/>
+        <w:rPr>
+          <w:lang w:val="en-US"/>
+        </w:rPr>
+      </w:pPr>
+      <w:r>
+        <w:rPr>
+          <w:lang w:val="en-US"/>
+        </w:rPr>
+        <w:t>AVIF</w:t>
+      </w:r>
+    </w:p>
+    <w:p>
+      <w:pPr>
+        <w:pStyle w:val="My4"/>
+        <w:rPr>
+          <w:rFonts w:asciiTheme="minorHAnsi" w:eastAsiaTheme="minorHAnsi" w:hAnsiTheme="minorHAnsi" w:cstheme="minorBidi"/>
+          <w:b w:val="0"/>
+          <w:sz w:val="22"/>
+          <w:szCs w:val="22"/>
+          <w:lang w:val="en-US"/>
+        </w:rPr>
+      </w:pPr>
+      <w:r>
+        <w:rPr>
+          <w:rFonts w:asciiTheme="minorHAnsi" w:eastAsiaTheme="minorHAnsi" w:hAnsiTheme="minorHAnsi" w:cstheme="minorBidi"/>
+          <w:b w:val="0"/>
+          <w:sz w:val="22"/>
+          <w:szCs w:val="22"/>
+        </w:rPr>
+        <w:t>AV1 Image File Format (AVIF) (/əˈviːf/) — это спецификация формата файла изображения для хранения изображений или последовательностей изображений, сжатых с помощью AV1, в формате контейнера AVIF. Он конкурирует с HEIC, который использует тот же формат контейнера, что и ISOBMFF[англ.], но HEVC для сжатия. Версия 1.0.0 спецификации AVIF была завершена в феврале 2019 года.</w:t>
+      </w:r>
+    </w:p>
+    <w:p>
+      <w:r>
+        <w:rPr>
+          <w:lang w:val="en-US"/>
+        </w:rPr>
+        <w:t>AOMedia</w:t>
+      </w:r>
+      <w:r>
+        <w:t xml:space="preserve"> </w:t>
+      </w:r>
+      <w:r>
+        <w:rPr>
+          <w:lang w:val="en-US"/>
+        </w:rPr>
+        <w:t>Video</w:t>
+      </w:r>
+      <w:r>
+        <w:t xml:space="preserve"> 1 (</w:t>
+      </w:r>
+      <w:r>
+        <w:rPr>
+          <w:lang w:val="en-US"/>
+        </w:rPr>
+        <w:t>AV</w:t>
+      </w:r>
+      <w:r>
+        <w:t xml:space="preserve">1) — открытый стандарт сжатия видео, предназначенный для кодирования видео, передаваемого по сети Интернет. Разрабатывается некоммерческой организацией </w:t>
+      </w:r>
+      <w:r>
+        <w:rPr>
+          <w:lang w:val="en-US"/>
+        </w:rPr>
+        <w:t>Alliance</w:t>
+      </w:r>
+      <w:r>
+        <w:t xml:space="preserve"> </w:t>
+      </w:r>
+      <w:r>
+        <w:rPr>
+          <w:lang w:val="en-US"/>
+        </w:rPr>
+        <w:t>for</w:t>
+      </w:r>
+      <w:r>
+        <w:t xml:space="preserve"> </w:t>
+      </w:r>
+      <w:r>
+        <w:rPr>
+          <w:lang w:val="en-US"/>
+        </w:rPr>
+        <w:t>Open</w:t>
+      </w:r>
+      <w:r>
+        <w:t xml:space="preserve"> </w:t>
+      </w:r>
+      <w:r>
+        <w:rPr>
+          <w:lang w:val="en-US"/>
+        </w:rPr>
+        <w:t>Media</w:t>
+      </w:r>
+      <w:r>
+        <w:t>, созданной в 2015 году и состоящей из компаний, занимающихся производством электроники (</w:t>
+      </w:r>
+      <w:r>
+        <w:rPr>
+          <w:lang w:val="en-US"/>
+        </w:rPr>
+        <w:t>AMD</w:t>
+      </w:r>
+      <w:r>
+        <w:t xml:space="preserve">, </w:t>
+      </w:r>
+      <w:r>
+        <w:rPr>
+          <w:lang w:val="en-US"/>
+        </w:rPr>
+        <w:t>Apple</w:t>
+      </w:r>
+      <w:r>
+        <w:t xml:space="preserve">, </w:t>
+      </w:r>
+      <w:r>
+        <w:rPr>
+          <w:lang w:val="en-US"/>
+        </w:rPr>
+        <w:lastRenderedPageBreak/>
+        <w:t>ARM</w:t>
+      </w:r>
+      <w:r>
+        <w:t xml:space="preserve">, </w:t>
+      </w:r>
+      <w:r>
+        <w:rPr>
+          <w:lang w:val="en-US"/>
+        </w:rPr>
+        <w:t>Broadcom</w:t>
+      </w:r>
+      <w:r>
+        <w:t xml:space="preserve">, </w:t>
+      </w:r>
+      <w:r>
+        <w:rPr>
+          <w:lang w:val="en-US"/>
+        </w:rPr>
+        <w:t>Intel</w:t>
+      </w:r>
+      <w:r>
+        <w:t xml:space="preserve">, </w:t>
+      </w:r>
+      <w:r>
+        <w:rPr>
+          <w:lang w:val="en-US"/>
+        </w:rPr>
+        <w:t>Nvidia</w:t>
+      </w:r>
+      <w:r>
+        <w:t>), распространением видео по запросу (</w:t>
+      </w:r>
+      <w:r>
+        <w:rPr>
+          <w:lang w:val="en-US"/>
+        </w:rPr>
+        <w:t>Apple</w:t>
+      </w:r>
+      <w:r>
+        <w:t xml:space="preserve">, </w:t>
+      </w:r>
+      <w:r>
+        <w:rPr>
+          <w:lang w:val="en-US"/>
+        </w:rPr>
+        <w:t>Amazon</w:t>
+      </w:r>
+      <w:r>
+        <w:t xml:space="preserve">, </w:t>
+      </w:r>
+      <w:r>
+        <w:rPr>
+          <w:lang w:val="en-US"/>
+        </w:rPr>
+        <w:t>Facebook</w:t>
+      </w:r>
+      <w:r>
+        <w:t xml:space="preserve">, </w:t>
+      </w:r>
+      <w:r>
+        <w:rPr>
+          <w:lang w:val="en-US"/>
+        </w:rPr>
+        <w:t>Google</w:t>
+      </w:r>
+      <w:r>
+        <w:t xml:space="preserve">, </w:t>
+      </w:r>
+      <w:r>
+        <w:rPr>
+          <w:lang w:val="en-US"/>
+        </w:rPr>
+        <w:t>Hulu</w:t>
+      </w:r>
+      <w:r>
+        <w:t xml:space="preserve">, </w:t>
+      </w:r>
+      <w:r>
+        <w:rPr>
+          <w:lang w:val="en-US"/>
+        </w:rPr>
+        <w:t>Netflix</w:t>
+      </w:r>
+      <w:r>
+        <w:t>), разработкой веб-браузеров (</w:t>
+      </w:r>
+      <w:r>
+        <w:rPr>
+          <w:lang w:val="en-US"/>
+        </w:rPr>
+        <w:t>Apple</w:t>
+      </w:r>
+      <w:r>
+        <w:t xml:space="preserve">, </w:t>
+      </w:r>
+      <w:r>
+        <w:rPr>
+          <w:lang w:val="en-US"/>
+        </w:rPr>
+        <w:t>Google</w:t>
+      </w:r>
+      <w:r>
+        <w:t xml:space="preserve">, </w:t>
+      </w:r>
+      <w:r>
+        <w:rPr>
+          <w:lang w:val="en-US"/>
+        </w:rPr>
+        <w:t>Mozilla</w:t>
+      </w:r>
+      <w:r>
+        <w:t xml:space="preserve">, </w:t>
+      </w:r>
+      <w:r>
+        <w:rPr>
+          <w:lang w:val="en-US"/>
+        </w:rPr>
+        <w:t>Microsoft</w:t>
+      </w:r>
+      <w:r>
+        <w:t>)[3][4][5].</w:t>
+      </w:r>
+    </w:p>
+    <w:p/>
+    <w:p>
+      <w:r>
+        <w:t xml:space="preserve">По оценкам инженеров </w:t>
+      </w:r>
+      <w:r>
+        <w:rPr>
+          <w:lang w:val="en-US"/>
+        </w:rPr>
+        <w:t>Facebook</w:t>
+      </w:r>
+      <w:r>
+        <w:t xml:space="preserve">, </w:t>
+      </w:r>
+      <w:r>
+        <w:rPr>
+          <w:lang w:val="en-US"/>
+        </w:rPr>
+        <w:t>AV</w:t>
+      </w:r>
+      <w:r>
+        <w:t xml:space="preserve">1 позволяет на 50 % уменьшить битрейт при одинаковом качестве по сравнению с </w:t>
+      </w:r>
+      <w:r>
+        <w:rPr>
+          <w:lang w:val="en-US"/>
+        </w:rPr>
+        <w:t>H</w:t>
+      </w:r>
+      <w:r>
+        <w:t xml:space="preserve">.264, и на 30 % — по сравнению с </w:t>
+      </w:r>
+      <w:r>
+        <w:rPr>
+          <w:lang w:val="en-US"/>
+        </w:rPr>
+        <w:t>VP</w:t>
+      </w:r>
+      <w:r>
+        <w:t xml:space="preserve">9, при этом — чем выше разрешение, тем эффект сжатия лучше. Включение аппаратной поддержки </w:t>
+      </w:r>
+      <w:r>
+        <w:rPr>
+          <w:lang w:val="en-US"/>
+        </w:rPr>
+        <w:t>AV</w:t>
+      </w:r>
+      <w:r>
+        <w:t xml:space="preserve">1 позволяет получить преимущества улучшенного видеокодека, перенеся работу по декодированию с программного обеспечения на </w:t>
+      </w:r>
+      <w:r>
+        <w:rPr>
+          <w:lang w:val="en-US"/>
+        </w:rPr>
+        <w:t>GPU</w:t>
+      </w:r>
+      <w:r>
+        <w:t xml:space="preserve"> (особенно это важно для ноутбуков, так как позволяет снизить энергопотребление)[6].</w:t>
+      </w:r>
+    </w:p>
+    <w:p>
+      <w:pPr>
+        <w:rPr>
+          <w:b/>
+          <w:bCs/>
+          <w:lang w:val="en-US"/>
+        </w:rPr>
+      </w:pPr>
+      <w:r>
+        <w:rPr>
+          <w:b/>
+          <w:bCs/>
+        </w:rPr>
+        <w:t xml:space="preserve">Информации про </w:t>
+      </w:r>
+      <w:r>
+        <w:rPr>
+          <w:b/>
+          <w:bCs/>
+          <w:lang w:val="en-US"/>
+        </w:rPr>
+        <w:t>AVIF</w:t>
+      </w:r>
+      <w:r>
+        <w:rPr>
+          <w:b/>
+          <w:bCs/>
+        </w:rPr>
+        <w:t xml:space="preserve"> было найдено очень мало</w:t>
+      </w:r>
+    </w:p>
+    <w:p>
+      <w:pPr>
+        <w:pStyle w:val="My2"/>
+        <w:rPr>
+          <w:lang w:val="en-US"/>
+        </w:rPr>
+      </w:pPr>
+      <w:r>
+        <w:rPr>
+          <w:lang w:val="en-US"/>
+        </w:rPr>
+        <w:t>SVG</w:t>
+      </w:r>
+    </w:p>
+    <w:p>
+      <w:pPr>
+        <w:rPr>
+          <w:lang w:val="en-US"/>
+        </w:rPr>
+      </w:pPr>
+      <w:r>
+        <w:t xml:space="preserve">Как упомяналось ранее, </w:t>
+      </w:r>
+      <w:r>
+        <w:rPr>
+          <w:lang w:val="en-US"/>
+        </w:rPr>
+        <w:t>SVG</w:t>
+      </w:r>
+      <w:r>
+        <w:t xml:space="preserve"> использует </w:t>
+      </w:r>
+      <w:r>
+        <w:rPr>
+          <w:lang w:val="en-US"/>
+        </w:rPr>
+        <w:t>XML</w:t>
+      </w:r>
+      <w:r>
+        <w:t>, где описывается какие геометрические фигуры будут использованы для построения изображения. В итоге получается примерно такой файл</w:t>
+      </w:r>
+      <w:r>
+        <w:rPr>
+          <w:lang w:val="en-US"/>
+        </w:rPr>
+        <w:t>:</w:t>
+      </w:r>
+    </w:p>
+    <w:p>
+      <w:pPr>
+        <w:pStyle w:val="My2"/>
+        <w:rPr>
+          <w:rFonts w:ascii="Consolas" w:eastAsiaTheme="minorEastAsia" w:hAnsi="Consolas" w:cs="Courier New"/>
+          <w:color w:val="000088"/>
+          <w:sz w:val="17"/>
+          <w:szCs w:val="17"/>
+          <w:lang w:val="en-US" w:eastAsia="ru-RU"/>
+        </w:rPr>
+      </w:pPr>
+      <w:r>
+        <w:rPr>
+          <w:rFonts w:ascii="Consolas" w:eastAsiaTheme="minorEastAsia" w:hAnsi="Consolas" w:cs="Courier New"/>
+          <w:color w:val="000088"/>
+          <w:sz w:val="17"/>
+          <w:szCs w:val="17"/>
+          <w:lang w:val="en-US" w:eastAsia="ru-RU"/>
+        </w:rPr>
+        <w:t>&lt;!DOCTYPE html&gt;</w:t>
+      </w:r>
+    </w:p>
+    <w:p>
+      <w:pPr>
+        <w:pStyle w:val="My2"/>
+        <w:rPr>
+          <w:rFonts w:ascii="Consolas" w:eastAsiaTheme="minorEastAsia" w:hAnsi="Consolas" w:cs="Courier New"/>
+          <w:color w:val="000088"/>
+          <w:sz w:val="17"/>
+          <w:szCs w:val="17"/>
+          <w:lang w:val="en-US" w:eastAsia="ru-RU"/>
+        </w:rPr>
+      </w:pPr>
+      <w:r>
+        <w:rPr>
+          <w:rFonts w:ascii="Consolas" w:eastAsiaTheme="minorEastAsia" w:hAnsi="Consolas" w:cs="Courier New"/>
+          <w:color w:val="000088"/>
+          <w:sz w:val="17"/>
+          <w:szCs w:val="17"/>
+          <w:lang w:val="en-US" w:eastAsia="ru-RU"/>
+        </w:rPr>
+        <w:t>&lt;html&gt;</w:t>
+      </w:r>
+    </w:p>
+    <w:p>
+      <w:pPr>
+        <w:pStyle w:val="My2"/>
+        <w:rPr>
+          <w:rFonts w:ascii="Consolas" w:eastAsiaTheme="minorEastAsia" w:hAnsi="Consolas" w:cs="Courier New"/>
+          <w:color w:val="000088"/>
+          <w:sz w:val="17"/>
+          <w:szCs w:val="17"/>
+          <w:lang w:val="en-US" w:eastAsia="ru-RU"/>
+        </w:rPr>
+      </w:pPr>
+      <w:r>
+        <w:rPr>
+          <w:rFonts w:ascii="Consolas" w:eastAsiaTheme="minorEastAsia" w:hAnsi="Consolas" w:cs="Courier New"/>
+          <w:color w:val="000088"/>
+          <w:sz w:val="17"/>
+          <w:szCs w:val="17"/>
+          <w:lang w:val="en-US" w:eastAsia="ru-RU"/>
+        </w:rPr>
+        <w:t>&lt;body&gt;</w:t>
+      </w:r>
+    </w:p>
+    <w:p>
+      <w:pPr>
+        <w:pStyle w:val="My2"/>
+        <w:rPr>
+          <w:rFonts w:ascii="Consolas" w:eastAsiaTheme="minorEastAsia" w:hAnsi="Consolas" w:cs="Courier New"/>
+          <w:color w:val="000088"/>
+          <w:sz w:val="17"/>
+          <w:szCs w:val="17"/>
+          <w:lang w:val="en-US" w:eastAsia="ru-RU"/>
+        </w:rPr>
+      </w:pPr>
+    </w:p>
+    <w:p>
+      <w:pPr>
+        <w:pStyle w:val="My2"/>
+        <w:rPr>
+          <w:rFonts w:ascii="Consolas" w:eastAsiaTheme="minorEastAsia" w:hAnsi="Consolas" w:cs="Courier New"/>
+          <w:color w:val="000088"/>
+          <w:sz w:val="17"/>
+          <w:szCs w:val="17"/>
+          <w:lang w:val="en-US" w:eastAsia="ru-RU"/>
+        </w:rPr>
+      </w:pPr>
+      <w:r>
+        <w:rPr>
+          <w:rFonts w:ascii="Consolas" w:eastAsiaTheme="minorEastAsia" w:hAnsi="Consolas" w:cs="Courier New"/>
+          <w:color w:val="000088"/>
+          <w:sz w:val="17"/>
+          <w:szCs w:val="17"/>
+          <w:lang w:val="en-US" w:eastAsia="ru-RU"/>
+        </w:rPr>
+        <w:t>&lt;h2&gt;Three ellipses on top of each other&lt;/h2&gt;</w:t>
+      </w:r>
+    </w:p>
+    <w:p>
+      <w:pPr>
+        <w:pStyle w:val="My2"/>
+        <w:rPr>
+          <w:rFonts w:ascii="Consolas" w:eastAsiaTheme="minorEastAsia" w:hAnsi="Consolas" w:cs="Courier New"/>
+          <w:color w:val="000088"/>
+          <w:sz w:val="17"/>
+          <w:szCs w:val="17"/>
+          <w:lang w:val="en-US" w:eastAsia="ru-RU"/>
+        </w:rPr>
+      </w:pPr>
+    </w:p>
+    <w:p>
+      <w:pPr>
+        <w:pStyle w:val="My2"/>
+        <w:rPr>
+          <w:rFonts w:ascii="Consolas" w:eastAsiaTheme="minorEastAsia" w:hAnsi="Consolas" w:cs="Courier New"/>
+          <w:color w:val="000088"/>
+          <w:sz w:val="17"/>
+          <w:szCs w:val="17"/>
+          <w:lang w:val="en-US" w:eastAsia="ru-RU"/>
+        </w:rPr>
+      </w:pPr>
+      <w:r>
+        <w:rPr>
+          <w:rFonts w:ascii="Consolas" w:eastAsiaTheme="minorEastAsia" w:hAnsi="Consolas" w:cs="Courier New"/>
+          <w:color w:val="000088"/>
+          <w:sz w:val="17"/>
+          <w:szCs w:val="17"/>
+          <w:lang w:val="en-US" w:eastAsia="ru-RU"/>
+        </w:rPr>
+        <w:t>&lt;svg height="150" width="500" xmlns="http://www.w3.org/2000/svg"&gt;</w:t>
+      </w:r>
+    </w:p>
+    <w:p>
+      <w:pPr>
+        <w:pStyle w:val="My2"/>
+        <w:rPr>
+          <w:rFonts w:ascii="Consolas" w:eastAsiaTheme="minorEastAsia" w:hAnsi="Consolas" w:cs="Courier New"/>
+          <w:color w:val="000088"/>
+          <w:sz w:val="17"/>
+          <w:szCs w:val="17"/>
+          <w:lang w:val="en-US" w:eastAsia="ru-RU"/>
+        </w:rPr>
+      </w:pPr>
+      <w:r>
+        <w:rPr>
+          <w:rFonts w:ascii="Consolas" w:eastAsiaTheme="minorEastAsia" w:hAnsi="Consolas" w:cs="Courier New"/>
+          <w:color w:val="000088"/>
+          <w:sz w:val="17"/>
+          <w:szCs w:val="17"/>
+          <w:lang w:val="en-US" w:eastAsia="ru-RU"/>
+        </w:rPr>
+        <w:t xml:space="preserve">  &lt;ellipse cx="240" cy="100" rx="220" ry="30" fill="purple" /&gt;</w:t>
+      </w:r>
+    </w:p>
+    <w:p>
+      <w:pPr>
+        <w:pStyle w:val="My2"/>
+        <w:rPr>
+          <w:rFonts w:ascii="Consolas" w:eastAsiaTheme="minorEastAsia" w:hAnsi="Consolas" w:cs="Courier New"/>
+          <w:color w:val="000088"/>
+          <w:sz w:val="17"/>
+          <w:szCs w:val="17"/>
+          <w:lang w:val="en-US" w:eastAsia="ru-RU"/>
+        </w:rPr>
+      </w:pPr>
+      <w:r>
+        <w:rPr>
+          <w:rFonts w:ascii="Consolas" w:eastAsiaTheme="minorEastAsia" w:hAnsi="Consolas" w:cs="Courier New"/>
+          <w:color w:val="000088"/>
+          <w:sz w:val="17"/>
+          <w:szCs w:val="17"/>
+          <w:lang w:val="en-US" w:eastAsia="ru-RU"/>
+        </w:rPr>
+        <w:t xml:space="preserve">  &lt;ellipse cx="220" cy="70" rx="190" ry="20" fill="lime" /&gt;</w:t>
+      </w:r>
+    </w:p>
+    <w:p>
+      <w:pPr>
+        <w:pStyle w:val="My2"/>
+        <w:rPr>
+          <w:rFonts w:ascii="Consolas" w:eastAsiaTheme="minorEastAsia" w:hAnsi="Consolas" w:cs="Courier New"/>
+          <w:color w:val="000088"/>
+          <w:sz w:val="17"/>
+          <w:szCs w:val="17"/>
+          <w:lang w:val="en-US" w:eastAsia="ru-RU"/>
+        </w:rPr>
+      </w:pPr>
+      <w:r>
+        <w:rPr>
+          <w:rFonts w:ascii="Consolas" w:eastAsiaTheme="minorEastAsia" w:hAnsi="Consolas" w:cs="Courier New"/>
+          <w:color w:val="000088"/>
+          <w:sz w:val="17"/>
+          <w:szCs w:val="17"/>
+          <w:lang w:val="en-US" w:eastAsia="ru-RU"/>
+        </w:rPr>
+        <w:t xml:space="preserve">  &lt;ellipse cx="210" cy="45" rx="170" ry="15" fill="yellow" /&gt;</w:t>
+      </w:r>
+    </w:p>
+    <w:p>
+      <w:pPr>
+        <w:pStyle w:val="My2"/>
+        <w:rPr>
+          <w:rFonts w:ascii="Consolas" w:eastAsiaTheme="minorEastAsia" w:hAnsi="Consolas" w:cs="Courier New"/>
+          <w:color w:val="000088"/>
+          <w:sz w:val="17"/>
+          <w:szCs w:val="17"/>
+          <w:lang w:val="en-US" w:eastAsia="ru-RU"/>
+        </w:rPr>
+      </w:pPr>
+      <w:r>
+        <w:rPr>
+          <w:rFonts w:ascii="Consolas" w:eastAsiaTheme="minorEastAsia" w:hAnsi="Consolas" w:cs="Courier New"/>
+          <w:color w:val="000088"/>
+          <w:sz w:val="17"/>
+          <w:szCs w:val="17"/>
+          <w:lang w:val="en-US" w:eastAsia="ru-RU"/>
+        </w:rPr>
+        <w:t xml:space="preserve">  Sorry, your browser does not support inline SVG. </w:t>
+      </w:r>
+    </w:p>
+    <w:p>
+      <w:pPr>
+        <w:pStyle w:val="My2"/>
+        <w:rPr>
+          <w:rFonts w:ascii="Consolas" w:eastAsiaTheme="minorEastAsia" w:hAnsi="Consolas" w:cs="Courier New"/>
+          <w:color w:val="000088"/>
+          <w:sz w:val="17"/>
+          <w:szCs w:val="17"/>
+          <w:lang w:eastAsia="ru-RU"/>
+        </w:rPr>
+      </w:pPr>
+      <w:r>
+        <w:rPr>
+          <w:rFonts w:ascii="Consolas" w:eastAsiaTheme="minorEastAsia" w:hAnsi="Consolas" w:cs="Courier New"/>
+          <w:color w:val="000088"/>
+          <w:sz w:val="17"/>
+          <w:szCs w:val="17"/>
+          <w:lang w:eastAsia="ru-RU"/>
+        </w:rPr>
+        <w:t>&lt;/</w:t>
+      </w:r>
+      <w:r>
+        <w:rPr>
+          <w:rFonts w:ascii="Consolas" w:eastAsiaTheme="minorEastAsia" w:hAnsi="Consolas" w:cs="Courier New"/>
+          <w:color w:val="000088"/>
+          <w:sz w:val="17"/>
+          <w:szCs w:val="17"/>
+          <w:lang w:val="en-US" w:eastAsia="ru-RU"/>
+        </w:rPr>
+        <w:t>svg</w:t>
+      </w:r>
+      <w:r>
+        <w:rPr>
+          <w:rFonts w:ascii="Consolas" w:eastAsiaTheme="minorEastAsia" w:hAnsi="Consolas" w:cs="Courier New"/>
+          <w:color w:val="000088"/>
+          <w:sz w:val="17"/>
+          <w:szCs w:val="17"/>
+          <w:lang w:eastAsia="ru-RU"/>
+        </w:rPr>
+        <w:t>&gt;</w:t>
+      </w:r>
+    </w:p>
+    <w:p>
+      <w:pPr>
+        <w:pStyle w:val="My2"/>
+        <w:rPr>
+          <w:rFonts w:ascii="Consolas" w:eastAsiaTheme="minorEastAsia" w:hAnsi="Consolas" w:cs="Courier New"/>
+          <w:color w:val="000088"/>
+          <w:sz w:val="17"/>
+          <w:szCs w:val="17"/>
+          <w:lang w:eastAsia="ru-RU"/>
+        </w:rPr>
+      </w:pPr>
+    </w:p>
+    <w:p>
+      <w:pPr>
+        <w:pStyle w:val="My2"/>
+        <w:rPr>
+          <w:rFonts w:ascii="Consolas" w:eastAsiaTheme="minorEastAsia" w:hAnsi="Consolas" w:cs="Courier New"/>
+          <w:color w:val="000088"/>
+          <w:sz w:val="17"/>
+          <w:szCs w:val="17"/>
+          <w:lang w:eastAsia="ru-RU"/>
+        </w:rPr>
+      </w:pPr>
+      <w:r>
+        <w:rPr>
+          <w:rFonts w:ascii="Consolas" w:eastAsiaTheme="minorEastAsia" w:hAnsi="Consolas" w:cs="Courier New"/>
+          <w:color w:val="000088"/>
+          <w:sz w:val="17"/>
+          <w:szCs w:val="17"/>
+          <w:lang w:eastAsia="ru-RU"/>
+        </w:rPr>
+        <w:t>&lt;/</w:t>
+      </w:r>
+      <w:r>
+        <w:rPr>
+          <w:rFonts w:ascii="Consolas" w:eastAsiaTheme="minorEastAsia" w:hAnsi="Consolas" w:cs="Courier New"/>
+          <w:color w:val="000088"/>
+          <w:sz w:val="17"/>
+          <w:szCs w:val="17"/>
+          <w:lang w:val="en-US" w:eastAsia="ru-RU"/>
+        </w:rPr>
+        <w:t>body</w:t>
+      </w:r>
+      <w:r>
+        <w:rPr>
+          <w:rFonts w:ascii="Consolas" w:eastAsiaTheme="minorEastAsia" w:hAnsi="Consolas" w:cs="Courier New"/>
+          <w:color w:val="000088"/>
+          <w:sz w:val="17"/>
+          <w:szCs w:val="17"/>
+          <w:lang w:eastAsia="ru-RU"/>
+        </w:rPr>
+        <w:t>&gt;</w:t>
+      </w:r>
+    </w:p>
+    <w:p>
+      <w:pPr>
+        <w:pStyle w:val="My2"/>
+        <w:rPr>
+          <w:rFonts w:ascii="Consolas" w:eastAsiaTheme="minorEastAsia" w:hAnsi="Consolas" w:cs="Courier New"/>
+          <w:color w:val="000088"/>
+          <w:sz w:val="17"/>
+          <w:szCs w:val="17"/>
+          <w:lang w:val="en-US" w:eastAsia="ru-RU"/>
+        </w:rPr>
+      </w:pPr>
+      <w:r>
+        <w:rPr>
+          <w:rFonts w:ascii="Consolas" w:eastAsiaTheme="minorEastAsia" w:hAnsi="Consolas" w:cs="Courier New"/>
+          <w:color w:val="000088"/>
+          <w:sz w:val="17"/>
+          <w:szCs w:val="17"/>
+          <w:lang w:eastAsia="ru-RU"/>
+        </w:rPr>
+        <w:t>&lt;/</w:t>
+      </w:r>
+      <w:r>
+        <w:rPr>
+          <w:rFonts w:ascii="Consolas" w:eastAsiaTheme="minorEastAsia" w:hAnsi="Consolas" w:cs="Courier New"/>
+          <w:color w:val="000088"/>
+          <w:sz w:val="17"/>
+          <w:szCs w:val="17"/>
+          <w:lang w:val="en-US" w:eastAsia="ru-RU"/>
+        </w:rPr>
+        <w:t>html</w:t>
+      </w:r>
+      <w:r>
+        <w:rPr>
+          <w:rFonts w:ascii="Consolas" w:eastAsiaTheme="minorEastAsia" w:hAnsi="Consolas" w:cs="Courier New"/>
+          <w:color w:val="000088"/>
+          <w:sz w:val="17"/>
+          <w:szCs w:val="17"/>
+          <w:lang w:eastAsia="ru-RU"/>
+        </w:rPr>
+        <w:t>&gt;</w:t>
+      </w:r>
+    </w:p>
+    <w:p>
+      <w:pPr>
+        <w:pStyle w:val="My2"/>
+      </w:pPr>
+      <w:r>
+        <w:t xml:space="preserve">Готовые решения для конвертирования изображений в </w:t>
+      </w:r>
+      <w:r>
+        <w:rPr>
+          <w:lang w:val="en-US"/>
+        </w:rPr>
+        <w:t>web</w:t>
+      </w:r>
+      <w:r>
+        <w:t>-разработке</w:t>
+      </w:r>
+    </w:p>
+    <w:p>
+      <w:pPr>
+        <w:pStyle w:val="My4"/>
+      </w:pPr>
+      <w:r>
+        <w:rPr>
+          <w:lang w:val="en-US"/>
+        </w:rPr>
+        <w:t>WebP</w:t>
+      </w:r>
+    </w:p>
+    <w:p>
+      <w:pPr>
+        <w:pStyle w:val="My3"/>
+        <w:numPr>
+          <w:ilvl w:val="0"/>
+          <w:numId w:val="0"/>
+        </w:numPr>
+      </w:pPr>
+      <w:r>
+        <w:t xml:space="preserve">Для </w:t>
+      </w:r>
+      <w:r>
+        <w:rPr>
+          <w:b/>
+          <w:bCs/>
+          <w:lang w:val="en-US"/>
+        </w:rPr>
+        <w:t>N</w:t>
+      </w:r>
+      <w:r>
+        <w:rPr>
+          <w:b/>
+          <w:bCs/>
+          <w:lang w:val="en-US"/>
+        </w:rPr>
+        <w:t>ode</w:t>
+      </w:r>
+      <w:r>
+        <w:rPr>
+          <w:b/>
+          <w:bCs/>
+        </w:rPr>
+        <w:t>.</w:t>
+      </w:r>
+      <w:r>
+        <w:rPr>
+          <w:b/>
+          <w:bCs/>
+          <w:lang w:val="en-US"/>
+        </w:rPr>
+        <w:t>js</w:t>
+      </w:r>
+      <w:r>
+        <w:t xml:space="preserve"> существуют следующие библиотеки</w:t>
+      </w:r>
+      <w:r>
+        <w:t>:</w:t>
+      </w:r>
+    </w:p>
+    <w:p>
+      <w:pPr>
+        <w:pStyle w:val="My3"/>
+        <w:rPr>
+          <w:lang w:val="en-US"/>
+        </w:rPr>
+      </w:pPr>
+      <w:r>
+        <w:rPr>
+          <w:lang w:val="en-US"/>
+        </w:rPr>
+        <w:t>webp-converter</w:t>
+      </w:r>
+      <w:r>
+        <w:rPr>
+          <w:lang w:val="en-US"/>
+        </w:rPr>
+        <w:t xml:space="preserve"> </w:t>
+      </w:r>
+      <w:hyperlink r:id="rId8" w:history="1">
+        <w:r>
+          <w:rPr>
+            <w:rStyle w:val="a9"/>
+            <w:lang w:val="en-US"/>
+          </w:rPr>
+          <w:t>https://www.npmjs.com/package/webp-converter</w:t>
+        </w:r>
+      </w:hyperlink>
+    </w:p>
+    <w:p>
+      <w:pPr>
+        <w:pStyle w:val="My3"/>
+        <w:numPr>
+          <w:ilvl w:val="0"/>
+          <w:numId w:val="0"/>
+        </w:numPr>
+        <w:ind w:left="720"/>
+        <w:rPr>
+          <w:lang w:val="en-US"/>
+        </w:rPr>
+      </w:pPr>
+    </w:p>
+    <w:p>
+      <w:pPr>
+        <w:pStyle w:val="My3"/>
+        <w:rPr>
+          <w:lang w:val="en-US" w:eastAsia="ru-RU"/>
+        </w:rPr>
+      </w:pPr>
+      <w:r>
+        <w:rPr>
+          <w:lang w:val="en-US" w:eastAsia="ru-RU"/>
+        </w:rPr>
+        <w:t>imagemin imagemin-webp</w:t>
+      </w:r>
+      <w:r>
+        <w:rPr>
+          <w:lang w:val="en-US" w:eastAsia="ru-RU"/>
+        </w:rPr>
+        <w:t xml:space="preserve"> </w:t>
+      </w:r>
+      <w:r>
+        <w:rPr>
+          <w:lang w:val="en-US" w:eastAsia="ru-RU"/>
+        </w:rPr>
+        <w:t>https://www.coderrocketfuel.com/article/how-to-compress-webp-image-files-using-node-js</w:t>
+      </w:r>
+    </w:p>
+    <w:p>
+      <w:pPr>
+        <w:pStyle w:val="My3"/>
+        <w:numPr>
+          <w:ilvl w:val="0"/>
+          <w:numId w:val="0"/>
+        </w:numPr>
+        <w:rPr>
+          <w:b/>
+          <w:bCs/>
+        </w:rPr>
+      </w:pPr>
+      <w:r>
+        <w:t xml:space="preserve">Для </w:t>
+      </w:r>
+      <w:r>
+        <w:rPr>
+          <w:b/>
+          <w:bCs/>
+          <w:lang w:val="en-US"/>
+        </w:rPr>
+        <w:t>Java</w:t>
+      </w:r>
+      <w:r>
+        <w:rPr>
+          <w:b/>
+          <w:bCs/>
+          <w:lang w:val="en-US"/>
+        </w:rPr>
+        <w:t xml:space="preserve"> </w:t>
+      </w:r>
+    </w:p>
+    <w:p>
+      <w:pPr>
+        <w:pStyle w:val="My3"/>
+        <w:rPr>
+          <w:lang w:val="en-US"/>
+        </w:rPr>
+      </w:pPr>
+      <w:r>
+        <w:rPr>
+          <w:lang w:val="en-US"/>
+        </w:rPr>
+        <w:t>img-to-webp-spring-service</w:t>
+      </w:r>
+      <w:r>
+        <w:rPr>
+          <w:lang w:val="en-US"/>
+        </w:rPr>
+        <w:t xml:space="preserve"> </w:t>
+      </w:r>
+      <w:hyperlink r:id="rId9" w:history="1">
+        <w:r>
+          <w:rPr>
+            <w:rStyle w:val="a9"/>
+            <w:lang w:val="en-US"/>
+          </w:rPr>
+          <w:t>https://github.com/phip1611/img-to-webp-spring-service</w:t>
+        </w:r>
+      </w:hyperlink>
+    </w:p>
+    <w:p>
+      <w:pPr>
+        <w:pStyle w:val="My4"/>
+      </w:pPr>
+      <w:r>
+        <w:rPr>
+          <w:lang w:val="en-US"/>
+        </w:rPr>
+        <w:t>AVIF</w:t>
+      </w:r>
+    </w:p>
+    <w:p>
+      <w:pPr>
+        <w:pStyle w:val="My3"/>
+        <w:numPr>
+          <w:ilvl w:val="0"/>
+          <w:numId w:val="0"/>
+        </w:numPr>
+      </w:pPr>
+      <w:r>
+        <w:rPr>
+          <w:lang w:val="en-US"/>
+        </w:rPr>
+        <w:t xml:space="preserve">Node.js </w:t>
+      </w:r>
+    </w:p>
+    <w:p>
+      <w:pPr>
+        <w:pStyle w:val="My3"/>
+        <w:rPr>
+          <w:lang w:val="en-US" w:eastAsia="ru-RU"/>
+        </w:rPr>
+      </w:pPr>
+      <w:r>
+        <w:rPr>
+          <w:lang w:val="en-US" w:eastAsia="ru-RU"/>
+        </w:rPr>
+        <w:t>avif-cli</w:t>
+      </w:r>
+      <w:r>
+        <w:rPr>
+          <w:lang w:val="en-US" w:eastAsia="ru-RU"/>
+        </w:rPr>
+        <w:t xml:space="preserve"> </w:t>
+      </w:r>
+      <w:hyperlink r:id="rId10" w:history="1">
+        <w:r>
+          <w:rPr>
+            <w:rStyle w:val="a9"/>
+            <w:lang w:val="en-US" w:eastAsia="ru-RU"/>
+          </w:rPr>
+          <w:t>https://www.npmjs.com/package/avif?activeTab=explore</w:t>
+        </w:r>
+      </w:hyperlink>
+    </w:p>
+    <w:p>
+      <w:pPr>
+        <w:pStyle w:val="My3"/>
+        <w:numPr>
+          <w:ilvl w:val="0"/>
+          <w:numId w:val="0"/>
+        </w:numPr>
+        <w:ind w:left="720"/>
+        <w:rPr>
+          <w:lang w:val="en-US" w:eastAsia="ru-RU"/>
+        </w:rPr>
+      </w:pPr>
+    </w:p>
+    <w:p>
+      <w:pPr>
+        <w:pStyle w:val="My3"/>
+        <w:rPr>
+          <w:lang w:val="en-US" w:eastAsia="ru-RU"/>
+        </w:rPr>
+      </w:pPr>
+      <w:r>
+        <w:rPr>
+          <w:lang w:val="en-US" w:eastAsia="ru-RU"/>
+        </w:rPr>
+        <w:t>bimgc</w:t>
+      </w:r>
+      <w:r>
+        <w:rPr>
+          <w:lang w:val="en-US" w:eastAsia="ru-RU"/>
+        </w:rPr>
+        <w:t xml:space="preserve"> </w:t>
+      </w:r>
+      <w:hyperlink r:id="rId11" w:history="1">
+        <w:r>
+          <w:rPr>
+            <w:rStyle w:val="a9"/>
+            <w:lang w:val="en-US" w:eastAsia="ru-RU"/>
+          </w:rPr>
+          <w:t>https://socket.dev/npm/package/bimgc</w:t>
+        </w:r>
+      </w:hyperlink>
+    </w:p>
+    <w:p>
+      <w:pPr>
+        <w:pStyle w:val="My3"/>
+        <w:numPr>
+          <w:ilvl w:val="0"/>
+          <w:numId w:val="0"/>
+        </w:numPr>
+        <w:rPr>
+          <w:lang w:val="en-US" w:eastAsia="ru-RU"/>
+        </w:rPr>
+      </w:pPr>
+    </w:p>
+    <w:p>
+      <w:pPr>
+        <w:pStyle w:val="My3"/>
+        <w:numPr>
+          <w:ilvl w:val="0"/>
+          <w:numId w:val="0"/>
+        </w:numPr>
+      </w:pPr>
+      <w:r>
+        <w:rPr>
+          <w:lang w:val="en-US"/>
+        </w:rPr>
+        <w:t xml:space="preserve">Java </w:t>
+      </w:r>
+    </w:p>
+    <w:p>
+      <w:pPr>
+        <w:pStyle w:val="My3"/>
+        <w:rPr>
+          <w:lang w:val="en-US" w:eastAsia="ru-RU"/>
+        </w:rPr>
+      </w:pPr>
+      <w:r>
+        <w:rPr>
+          <w:lang w:val="en-US" w:eastAsia="ru-RU"/>
+        </w:rPr>
+        <w:t>vavi-image-avif</w:t>
+      </w:r>
+      <w:r>
+        <w:rPr>
+          <w:lang w:val="en-US" w:eastAsia="ru-RU"/>
+        </w:rPr>
+        <w:t xml:space="preserve"> - </w:t>
+      </w:r>
+      <w:hyperlink r:id="rId12" w:history="1">
+        <w:r>
+          <w:rPr>
+            <w:rStyle w:val="a9"/>
+            <w:lang w:val="en-US"/>
+          </w:rPr>
+          <w:t>https://github.com/umjammer/vavi-image-avif</w:t>
+        </w:r>
+      </w:hyperlink>
+    </w:p>
+    <w:p>
+      <w:pPr>
+        <w:pStyle w:val="My4"/>
+        <w:rPr>
+          <w:lang w:val="en-US"/>
+        </w:rPr>
+      </w:pPr>
+      <w:r>
+        <w:rPr>
+          <w:lang w:val="en-US"/>
+        </w:rPr>
+        <w:lastRenderedPageBreak/>
+        <w:t>SVG</w:t>
+      </w:r>
+    </w:p>
+    <w:p>
+      <w:pPr>
+        <w:rPr>
+          <w:lang w:val="en-US"/>
+        </w:rPr>
+      </w:pPr>
+      <w:r>
+        <w:rPr>
+          <w:lang w:val="en-US"/>
+        </w:rPr>
+        <w:t xml:space="preserve">Node.js </w:t>
+      </w:r>
+    </w:p>
+    <w:p>
+      <w:pPr>
+        <w:pStyle w:val="My3"/>
+        <w:rPr>
+          <w:lang w:val="en-US" w:eastAsia="ru-RU"/>
+        </w:rPr>
+      </w:pPr>
+      <w:r>
+        <w:rPr>
+          <w:lang w:val="en-US" w:eastAsia="ru-RU"/>
+        </w:rPr>
+        <w:t>@neplex/vectorizer</w:t>
+      </w:r>
+      <w:r>
+        <w:rPr>
+          <w:lang w:val="en-US" w:eastAsia="ru-RU"/>
+        </w:rPr>
+        <w:t xml:space="preserve"> - </w:t>
+      </w:r>
+      <w:hyperlink r:id="rId13" w:history="1">
+        <w:r>
+          <w:rPr>
+            <w:rStyle w:val="a9"/>
+            <w:lang w:val="en-US"/>
+          </w:rPr>
+          <w:t>https://github.com/neplextech/vectorizer</w:t>
+        </w:r>
+      </w:hyperlink>
+    </w:p>
+    <w:p>
+      <w:pPr>
+        <w:pStyle w:val="My3"/>
+        <w:numPr>
+          <w:ilvl w:val="0"/>
+          <w:numId w:val="0"/>
+        </w:numPr>
+        <w:rPr>
+          <w:lang w:val="en-US"/>
+        </w:rPr>
+      </w:pPr>
+      <w:r>
+        <w:rPr>
+          <w:lang w:val="en-US"/>
+        </w:rPr>
+        <w:t xml:space="preserve">Java </w:t>
+      </w:r>
+    </w:p>
+    <w:p>
+      <w:pPr>
+        <w:pStyle w:val="My3"/>
+        <w:rPr>
+          <w:lang w:val="en-US" w:eastAsia="ru-RU"/>
+        </w:rPr>
+      </w:pPr>
+      <w:r>
+        <w:rPr>
+          <w:lang w:val="en-US" w:eastAsia="ru-RU"/>
+        </w:rPr>
+        <w:t>https://github.com/nsclass/ns-svg-converter</w:t>
+      </w:r>
+    </w:p>
+    <w:p>
+      <w:pPr>
+        <w:pStyle w:val="My2"/>
+      </w:pPr>
+      <w:r>
+        <w:t>Источники</w:t>
+      </w:r>
+    </w:p>
+    <w:p>
+      <w:pPr>
+        <w:pStyle w:val="My3"/>
+        <w:rPr>
+          <w:lang w:eastAsia="ru-RU"/>
+        </w:rPr>
+      </w:pPr>
+      <w:r>
+        <w:rPr>
+          <w:lang w:eastAsia="ru-RU"/>
+        </w:rPr>
+        <w:t>Устройство WebP</w:t>
+      </w:r>
+      <w:r>
+        <w:rPr>
+          <w:lang w:eastAsia="ru-RU"/>
+        </w:rPr>
+        <w:t xml:space="preserve"> - </w:t>
+      </w:r>
+      <w:hyperlink r:id="rId14" w:history="1">
+        <w:r>
+          <w:rPr>
+            <w:rStyle w:val="a9"/>
+            <w:lang w:val="en-US"/>
+          </w:rPr>
+          <w:t>https</w:t>
         </w:r>
         <w:r>
           <w:rPr>
-            <w:rStyle w:val="a8"/>
+            <w:rStyle w:val="a9"/>
+          </w:rPr>
+          <w:t>://</w:t>
+        </w:r>
+        <w:r>
+          <w:rPr>
+            <w:rStyle w:val="a9"/>
+            <w:lang w:val="en-US"/>
+          </w:rPr>
+          <w:t>habr</w:t>
+        </w:r>
+        <w:r>
+          <w:rPr>
+            <w:rStyle w:val="a9"/>
           </w:rPr>
           <w:t>.</w:t>
         </w:r>
         <w:r>
           <w:rPr>
-            <w:rStyle w:val="a8"/>
+            <w:rStyle w:val="a9"/>
+            <w:lang w:val="en-US"/>
           </w:rPr>
           <w:t>com</w:t>
         </w:r>
+        <w:r>
+          <w:rPr>
+            <w:rStyle w:val="a9"/>
+          </w:rPr>
+          <w:t>/</w:t>
+        </w:r>
+        <w:r>
+          <w:rPr>
+            <w:rStyle w:val="a9"/>
+            <w:lang w:val="en-US"/>
+          </w:rPr>
+          <w:t>ru</w:t>
+        </w:r>
+        <w:r>
+          <w:rPr>
+            <w:rStyle w:val="a9"/>
+          </w:rPr>
+          <w:t>/</w:t>
+        </w:r>
+        <w:r>
+          <w:rPr>
+            <w:rStyle w:val="a9"/>
+            <w:lang w:val="en-US"/>
+          </w:rPr>
+          <w:t>companies</w:t>
+        </w:r>
+        <w:r>
+          <w:rPr>
+            <w:rStyle w:val="a9"/>
+          </w:rPr>
+          <w:t>/</w:t>
+        </w:r>
+        <w:r>
+          <w:rPr>
+            <w:rStyle w:val="a9"/>
+            <w:lang w:val="en-US"/>
+          </w:rPr>
+          <w:t>io</w:t>
+        </w:r>
+        <w:r>
+          <w:rPr>
+            <w:rStyle w:val="a9"/>
+          </w:rPr>
+          <w:t>/</w:t>
+        </w:r>
+        <w:r>
+          <w:rPr>
+            <w:rStyle w:val="a9"/>
+            <w:lang w:val="en-US"/>
+          </w:rPr>
+          <w:t>articles</w:t>
+        </w:r>
+        <w:r>
+          <w:rPr>
+            <w:rStyle w:val="a9"/>
+          </w:rPr>
+          <w:t>/261651/</w:t>
+        </w:r>
       </w:hyperlink>
-      <w:r>
-        <w:t xml:space="preserve"> поддерживается 9</w:t>
-      </w:r>
-      <w:r>
-        <w:rPr>
-          <w:lang w:val="en-US"/>
-        </w:rPr>
-        <w:t>2</w:t>
-      </w:r>
-      <w:r>
-        <w:t>,</w:t>
-      </w:r>
-      <w:r>
-        <w:rPr>
-          <w:lang w:val="en-US"/>
-        </w:rPr>
-        <w:t>6</w:t>
-      </w:r>
-      <w:r>
-        <w:t>% браузеров</w:t>
-      </w:r>
-      <w:r>
-        <w:rPr>
-          <w:lang w:val="en-US"/>
-        </w:rPr>
-        <w:t>.</w:t>
-      </w:r>
-    </w:p>
-    <w:p>
-      <w:r>
-        <w:t>Плюсы AVIF:</w:t>
-      </w:r>
-    </w:p>
-    <w:p/>
-    <w:p>
-      <w:pPr>
-        <w:pStyle w:val="a7"/>
+    </w:p>
+    <w:p>
+      <w:pPr>
+        <w:pStyle w:val="My3"/>
+        <w:rPr>
+          <w:lang w:eastAsia="ru-RU"/>
+        </w:rPr>
+      </w:pPr>
+      <w:r>
+        <w:rPr>
+          <w:lang w:eastAsia="ru-RU"/>
+        </w:rPr>
+        <w:t>Форматы изображений в вебе (2024)</w:t>
+      </w:r>
+      <w:r>
+        <w:rPr>
+          <w:lang w:eastAsia="ru-RU"/>
+        </w:rPr>
+        <w:t xml:space="preserve"> -  </w:t>
+      </w:r>
+      <w:r>
+        <w:rPr>
+          <w:lang w:eastAsia="ru-RU"/>
+        </w:rPr>
+        <w:t>https://habr.com/ru/articles/803823/</w:t>
+      </w:r>
+    </w:p>
+    <w:p>
+      <w:pPr>
+        <w:pStyle w:val="My3"/>
+        <w:rPr>
+          <w:lang w:val="en-US" w:eastAsia="ru-RU"/>
+        </w:rPr>
+      </w:pPr>
+      <w:r>
+        <w:rPr>
+          <w:lang w:val="en-US" w:eastAsia="ru-RU"/>
+        </w:rPr>
+        <w:t xml:space="preserve">Can I use … Support Tables for HTML5, CSS3, etc - </w:t>
+      </w:r>
+      <w:r>
+        <w:rPr>
+          <w:lang w:val="en-US" w:eastAsia="ru-RU"/>
+        </w:rPr>
+        <w:t>https://caniuse.co</w:t>
+      </w:r>
+      <w:r>
+        <w:rPr>
+          <w:lang w:val="en-US" w:eastAsia="ru-RU"/>
+        </w:rPr>
+        <w:t>m</w:t>
+      </w:r>
+    </w:p>
+    <w:p>
+      <w:pPr>
+        <w:pStyle w:val="My3"/>
         <w:numPr>
           <w:ilvl w:val="0"/>
-          <w:numId w:val="15"/>
+          <w:numId w:val="0"/>
         </w:numPr>
-      </w:pPr>
-      <w:r>
-        <w:t>Эффективное сжатие с потерями: Формат AVIF применяет современные алгоритмы, которые обеспечивают высокое качество изображения при значительном уменьшении размера файла. Это улучшает скорость загрузки веб-страниц и снижает нагрузку на сеть.</w:t>
-      </w:r>
-    </w:p>
-    <w:p/>
-    <w:p>
-      <w:pPr>
-        <w:pStyle w:val="a7"/>
-        <w:numPr>
-          <w:ilvl w:val="0"/>
-          <w:numId w:val="15"/>
-        </w:numPr>
-      </w:pPr>
-      <w:r>
-        <w:t>Высокий динамический диапазон (HDR): AVIF поддерживает изображения с широким диапазоном яркости и более точными цветами, благодаря поддержке HDR.</w:t>
-      </w:r>
-    </w:p>
-    <w:p/>
-    <w:p>
-      <w:pPr>
-        <w:pStyle w:val="a7"/>
-        <w:numPr>
-          <w:ilvl w:val="0"/>
-          <w:numId w:val="15"/>
-        </w:numPr>
-      </w:pPr>
-      <w:r>
-        <w:t>Поддержка прозрачности: В формате AVIF возможны как сжатие с потерями, так и без, что делает его подходящим для работы с разными видами изображений, включая те, где есть прозрачные области.</w:t>
-      </w:r>
-    </w:p>
-    <w:p/>
-    <w:p>
-      <w:pPr>
-        <w:pStyle w:val="a7"/>
-        <w:numPr>
-          <w:ilvl w:val="0"/>
-          <w:numId w:val="15"/>
-        </w:numPr>
-      </w:pPr>
-      <w:r>
-        <w:t>Совместимость: Формат AVIF поддерживается многими современными браузерами и приложениями для просмотра изображений, что делает его удобным в использовании.</w:t>
-      </w:r>
-    </w:p>
-    <w:p/>
-    <w:p>
-      <w:r>
-        <w:t>Минусы AVIF:</w:t>
-      </w:r>
-    </w:p>
-    <w:p/>
-    <w:p>
-      <w:pPr>
-        <w:pStyle w:val="a7"/>
-        <w:numPr>
-          <w:ilvl w:val="0"/>
-          <w:numId w:val="16"/>
-        </w:numPr>
-      </w:pPr>
-      <w:r>
-        <w:t>Поддержка устаревшими браузерами</w:t>
-      </w:r>
-      <w:proofErr w:type="gramStart"/>
-      <w:r>
-        <w:t>: Хотя</w:t>
-      </w:r>
-      <w:proofErr w:type="gramEnd"/>
-      <w:r>
-        <w:t xml:space="preserve"> AVIF становится все более популярным, некоторые старые браузеры и программы, такие как Internet Explorer, могут не полностью поддерживать его, что может вызывать проблемы с отображением на некоторых устройствах.</w:t>
-      </w:r>
-      <w:r>
-        <w:t xml:space="preserve"> Проблема решается с помощью тега </w:t>
-      </w:r>
-      <w:r>
-        <w:rPr>
-          <w:lang w:val="en-US"/>
-        </w:rPr>
-        <w:t>picture</w:t>
-      </w:r>
-      <w:r>
-        <w:t>, он имеет поддержку 96,4%.</w:t>
-      </w:r>
-    </w:p>
-    <w:p>
-      <w:pPr>
-        <w:pStyle w:val="a7"/>
-        <w:numPr>
-          <w:ilvl w:val="0"/>
-          <w:numId w:val="16"/>
-        </w:numPr>
-      </w:pPr>
-      <w:r>
-        <w:lastRenderedPageBreak/>
-        <w:t>?</w:t>
-      </w:r>
-      <w:r>
-        <w:t xml:space="preserve"> </w:t>
-      </w:r>
-      <w:proofErr w:type="gramStart"/>
-      <w:r>
-        <w:t>Требования</w:t>
-      </w:r>
-      <w:proofErr w:type="gramEnd"/>
-      <w:r>
-        <w:t xml:space="preserve"> к производительности устройств для декодирования: Из-за применения сложных алгоритмов сжатия, для декодирования AVIF может понадобиться больше ресурсов процессора и памяти, что может вызвать трудности на старых устройствах.</w:t>
-      </w:r>
-      <w:r>
-        <w:t xml:space="preserve"> (</w:t>
-      </w:r>
-      <w:r>
-        <w:t>В консоли разработчика</w:t>
-      </w:r>
-      <w:r>
-        <w:t xml:space="preserve"> без замедления 5.</w:t>
-      </w:r>
-      <w:r>
-        <w:t>5</w:t>
-      </w:r>
-      <w:r>
-        <w:t>7с</w:t>
-      </w:r>
-      <w:r>
-        <w:t xml:space="preserve"> </w:t>
-      </w:r>
-      <w:r>
-        <w:t>против 6.40</w:t>
-      </w:r>
-      <w:r>
-        <w:rPr>
-          <w:lang w:val="en-US"/>
-        </w:rPr>
-        <w:t>c</w:t>
-      </w:r>
-      <w:r>
-        <w:t>,</w:t>
-      </w:r>
-      <w:r>
-        <w:t xml:space="preserve"> при </w:t>
-      </w:r>
-      <w:r>
-        <w:rPr>
-          <w:lang w:val="en-US"/>
-        </w:rPr>
-        <w:t>x</w:t>
-      </w:r>
-      <w:r>
-        <w:t xml:space="preserve">6 </w:t>
-      </w:r>
-      <w:r>
-        <w:t xml:space="preserve">замедлении и </w:t>
-      </w:r>
-      <w:r>
-        <w:rPr>
-          <w:lang w:val="en-US"/>
-        </w:rPr>
-        <w:t>slow</w:t>
-      </w:r>
-      <w:r>
-        <w:t xml:space="preserve"> 4</w:t>
-      </w:r>
-      <w:r>
-        <w:rPr>
-          <w:lang w:val="en-US"/>
-        </w:rPr>
-        <w:t>g</w:t>
-      </w:r>
-      <w:r>
-        <w:t xml:space="preserve"> результат 5.59с </w:t>
-      </w:r>
-      <w:proofErr w:type="spellStart"/>
-      <w:r>
-        <w:rPr>
-          <w:lang w:val="en-US"/>
-        </w:rPr>
-        <w:t>Avif</w:t>
-      </w:r>
-      <w:proofErr w:type="spellEnd"/>
-      <w:r>
-        <w:t xml:space="preserve"> против 6.42</w:t>
-      </w:r>
-      <w:r>
-        <w:rPr>
-          <w:lang w:val="en-US"/>
-        </w:rPr>
-        <w:t>s</w:t>
-      </w:r>
-      <w:r>
-        <w:t xml:space="preserve"> </w:t>
-      </w:r>
-      <w:proofErr w:type="spellStart"/>
-      <w:r>
-        <w:rPr>
-          <w:lang w:val="en-US"/>
-        </w:rPr>
-        <w:t>WebP</w:t>
-      </w:r>
-      <w:proofErr w:type="spellEnd"/>
-      <w:r>
-        <w:t>)</w:t>
-      </w:r>
-    </w:p>
-    <w:p>
-      <w:pPr>
-        <w:pStyle w:val="a7"/>
-      </w:pPr>
-    </w:p>
-    <w:p>
-      <w:pPr>
-        <w:pStyle w:val="a7"/>
-        <w:numPr>
-          <w:ilvl w:val="0"/>
-          <w:numId w:val="16"/>
-        </w:numPr>
-      </w:pPr>
-      <w:r>
-        <w:t xml:space="preserve">Не поддерживает прогрессивную загрузку. (На мой взгляд прогрессивную загрузку лучше заменить фотографией низкого качества, как сделано в </w:t>
-      </w:r>
-      <w:r>
-        <w:rPr>
-          <w:lang w:val="en-US"/>
-        </w:rPr>
-        <w:t>Telegram</w:t>
-      </w:r>
-      <w:r>
-        <w:t>, например)</w:t>
-      </w:r>
-    </w:p>
-    <w:p>
-      <w:pPr>
-        <w:pStyle w:val="a7"/>
-      </w:pPr>
-    </w:p>
-    <w:p>
-      <w:pPr>
-        <w:pStyle w:val="My2"/>
-        <w:rPr>
-          <w:lang w:val="en-US"/>
-        </w:rPr>
-      </w:pPr>
-      <w:r>
-        <w:rPr>
-          <w:lang w:val="en-US"/>
-        </w:rPr>
-        <w:t>HEIF/HEIC</w:t>
-      </w:r>
-    </w:p>
-    <w:p>
-      <w:pPr>
-        <w:rPr>
-          <w:lang w:val="en-US"/>
-        </w:rPr>
-      </w:pPr>
-      <w:r>
-        <w:rPr>
-          <w:lang w:val="en-US"/>
-        </w:rPr>
-        <w:t xml:space="preserve">Filename extension: </w:t>
-      </w:r>
-      <w:proofErr w:type="spellStart"/>
-      <w:r>
-        <w:rPr>
-          <w:lang w:val="en-US"/>
-        </w:rPr>
-        <w:t>heif</w:t>
-      </w:r>
-      <w:proofErr w:type="spellEnd"/>
-      <w:r>
-        <w:rPr>
-          <w:lang w:val="en-US"/>
-        </w:rPr>
-        <w:t xml:space="preserve"> </w:t>
-      </w:r>
-      <w:proofErr w:type="spellStart"/>
-      <w:r>
-        <w:rPr>
-          <w:lang w:val="en-US"/>
-        </w:rPr>
-        <w:t>heic</w:t>
-      </w:r>
-      <w:proofErr w:type="spellEnd"/>
-    </w:p>
-    <w:p>
-      <w:pPr>
-        <w:rPr>
-          <w:lang w:val="en-US"/>
-        </w:rPr>
-      </w:pPr>
-    </w:p>
-    <w:p>
-      <w:pPr>
-        <w:rPr>
-          <w:lang w:val="en-US"/>
-        </w:rPr>
-      </w:pPr>
-      <w:r>
-        <w:rPr>
-          <w:lang w:val="en-US"/>
-        </w:rPr>
-        <w:t>MIME type: image/</w:t>
-      </w:r>
-      <w:proofErr w:type="spellStart"/>
-      <w:r>
-        <w:rPr>
-          <w:lang w:val="en-US"/>
-        </w:rPr>
-        <w:t>heif</w:t>
-      </w:r>
-      <w:proofErr w:type="spellEnd"/>
-      <w:r>
-        <w:rPr>
-          <w:lang w:val="en-US"/>
-        </w:rPr>
-        <w:t xml:space="preserve"> image/</w:t>
-      </w:r>
-      <w:proofErr w:type="spellStart"/>
-      <w:r>
-        <w:rPr>
-          <w:lang w:val="en-US"/>
-        </w:rPr>
-        <w:t>heic</w:t>
-      </w:r>
-      <w:proofErr w:type="spellEnd"/>
-    </w:p>
-    <w:p>
-      <w:pPr>
-        <w:rPr>
-          <w:lang w:val="en-US"/>
-        </w:rPr>
-      </w:pPr>
-    </w:p>
-    <w:p>
-      <w:r>
-        <w:rPr>
-          <w:lang w:val="en-US"/>
-        </w:rPr>
-        <w:t>HEIF</w:t>
-      </w:r>
-      <w:r>
-        <w:t xml:space="preserve"> (</w:t>
-      </w:r>
-      <w:r>
-        <w:rPr>
-          <w:lang w:val="en-US"/>
-        </w:rPr>
-        <w:t>High</w:t>
-      </w:r>
-      <w:r>
-        <w:t xml:space="preserve"> </w:t>
-      </w:r>
-      <w:r>
-        <w:rPr>
-          <w:lang w:val="en-US"/>
-        </w:rPr>
-        <w:t>Efficiency</w:t>
-      </w:r>
-      <w:r>
-        <w:t xml:space="preserve"> </w:t>
-      </w:r>
-      <w:r>
-        <w:rPr>
-          <w:lang w:val="en-US"/>
-        </w:rPr>
-        <w:t>Image</w:t>
-      </w:r>
-      <w:r>
-        <w:t xml:space="preserve"> </w:t>
-      </w:r>
-      <w:r>
-        <w:rPr>
-          <w:lang w:val="en-US"/>
-        </w:rPr>
-        <w:t>Format</w:t>
-      </w:r>
-      <w:r>
-        <w:t xml:space="preserve">) — это современный формат изображений, который обеспечивает высокую эффективность сжатия и поддержку различных функций, таких как анимация, </w:t>
-      </w:r>
-      <w:r>
-        <w:rPr>
-          <w:lang w:val="en-US"/>
-        </w:rPr>
-        <w:t>HDR</w:t>
-      </w:r>
-      <w:r>
-        <w:t>, прозрачность и многослойность.</w:t>
-      </w:r>
-    </w:p>
-    <w:p/>
-    <w:p>
-      <w:r>
-        <w:rPr>
-          <w:lang w:val="en-US"/>
-        </w:rPr>
-        <w:t>HEIC</w:t>
-      </w:r>
-      <w:r>
-        <w:t xml:space="preserve"> (</w:t>
-      </w:r>
-      <w:r>
-        <w:rPr>
-          <w:lang w:val="en-US"/>
-        </w:rPr>
-        <w:t>High</w:t>
-      </w:r>
-      <w:r>
-        <w:t xml:space="preserve"> </w:t>
-      </w:r>
-      <w:r>
-        <w:rPr>
-          <w:lang w:val="en-US"/>
-        </w:rPr>
-        <w:t>Efficiency</w:t>
-      </w:r>
-      <w:r>
-        <w:t xml:space="preserve"> </w:t>
-      </w:r>
-      <w:r>
-        <w:rPr>
-          <w:lang w:val="en-US"/>
-        </w:rPr>
-        <w:t>Image</w:t>
-      </w:r>
-      <w:r>
-        <w:t xml:space="preserve"> </w:t>
-      </w:r>
-      <w:r>
-        <w:rPr>
-          <w:lang w:val="en-US"/>
-        </w:rPr>
-        <w:t>Container</w:t>
-      </w:r>
-      <w:r>
-        <w:t xml:space="preserve">) — это контейнерный формат файла, который используется в том числе и для хранения изображений в формате </w:t>
-      </w:r>
-      <w:r>
-        <w:rPr>
-          <w:lang w:val="en-US"/>
-        </w:rPr>
-        <w:t>HEIF</w:t>
-      </w:r>
-      <w:r>
-        <w:t xml:space="preserve">, как пример можно привести </w:t>
-      </w:r>
-      <w:r>
-        <w:rPr>
-          <w:lang w:val="en-US"/>
-        </w:rPr>
-        <w:t>Live</w:t>
-      </w:r>
-      <w:r>
-        <w:t xml:space="preserve"> </w:t>
-      </w:r>
-      <w:r>
-        <w:rPr>
-          <w:lang w:val="en-US"/>
-        </w:rPr>
-        <w:t>Photos</w:t>
-      </w:r>
-      <w:r>
-        <w:t xml:space="preserve"> сделанные на </w:t>
-      </w:r>
-      <w:r>
-        <w:rPr>
-          <w:lang w:val="en-US"/>
-        </w:rPr>
-        <w:t>iPhone</w:t>
-      </w:r>
-      <w:r>
-        <w:t>.</w:t>
-      </w:r>
-    </w:p>
-    <w:p/>
-    <w:p>
-      <w:r>
-        <w:t>Плюсы HEIF:</w:t>
-      </w:r>
-    </w:p>
-    <w:p/>
-    <w:p>
-      <w:pPr>
-        <w:pStyle w:val="a7"/>
-        <w:numPr>
-          <w:ilvl w:val="0"/>
-          <w:numId w:val="19"/>
-        </w:numPr>
-      </w:pPr>
-      <w:r>
-        <w:t xml:space="preserve">Эффективное сжатие изображений: HEIF применяет современные методы сжатия, такие как HEVC (High </w:t>
-      </w:r>
-      <w:proofErr w:type="spellStart"/>
-      <w:r>
-        <w:t>Efficiency</w:t>
-      </w:r>
-      <w:proofErr w:type="spellEnd"/>
-      <w:r>
-        <w:t xml:space="preserve"> Video </w:t>
-      </w:r>
-      <w:proofErr w:type="spellStart"/>
-      <w:r>
-        <w:t>Coding</w:t>
-      </w:r>
-      <w:proofErr w:type="spellEnd"/>
-      <w:r>
-        <w:t>), которые позволяют значительно уменьшать размер файлов при сохранении высокого качества картинок.</w:t>
-      </w:r>
-    </w:p>
-    <w:p/>
-    <w:p>
-      <w:pPr>
-        <w:pStyle w:val="a7"/>
-        <w:numPr>
-          <w:ilvl w:val="0"/>
-          <w:numId w:val="19"/>
-        </w:numPr>
-      </w:pPr>
-      <w:r>
-        <w:t>Разнообразие функций: Этот формат поддерживает не только статические изображения, но и анимации, HDR, прозрачность и многослойные изображения, что делает его универсальным для различных нужд.</w:t>
-      </w:r>
-    </w:p>
-    <w:p/>
-    <w:p>
-      <w:pPr>
-        <w:pStyle w:val="a7"/>
-        <w:numPr>
-          <w:ilvl w:val="0"/>
-          <w:numId w:val="19"/>
-        </w:numPr>
-      </w:pPr>
-      <w:r>
-        <w:t>Сохранение высокого качества</w:t>
-      </w:r>
-      <w:proofErr w:type="gramStart"/>
-      <w:r>
-        <w:t>: Благодаря</w:t>
-      </w:r>
-      <w:proofErr w:type="gramEnd"/>
-      <w:r>
-        <w:t xml:space="preserve"> современным технологиям сжатия, HEIF способен обеспечить высокое качество изображений при уменьшенных размерах файлов.</w:t>
-      </w:r>
-    </w:p>
-    <w:p/>
-    <w:p>
-      <w:r>
-        <w:t>Минусы HEIF:</w:t>
-      </w:r>
-    </w:p>
-    <w:p/>
-    <w:p>
-      <w:pPr>
-        <w:pStyle w:val="a7"/>
-        <w:numPr>
-          <w:ilvl w:val="0"/>
-          <w:numId w:val="20"/>
-        </w:numPr>
-      </w:pPr>
-      <w:r>
-        <w:t xml:space="preserve">Ограниченная поддержка: Главной проблемой HEIF является его ограниченная поддержка устройствами. Формат широко используется на устройствах Apple, что может затруднить его применение в вебе. Несмотря на это, его знание может быть полезно из-за большого количества пользователей </w:t>
-      </w:r>
-      <w:proofErr w:type="spellStart"/>
-      <w:r>
-        <w:t>iOS</w:t>
-      </w:r>
-      <w:proofErr w:type="spellEnd"/>
-      <w:r>
-        <w:t xml:space="preserve"> и </w:t>
-      </w:r>
-      <w:proofErr w:type="spellStart"/>
-      <w:r>
-        <w:t>macOS</w:t>
-      </w:r>
-      <w:proofErr w:type="spellEnd"/>
-      <w:r>
-        <w:t xml:space="preserve"> по всему миру.</w:t>
-      </w:r>
+        <w:ind w:left="720"/>
+        <w:rPr>
+          <w:lang w:val="en-US" w:eastAsia="ru-RU"/>
+        </w:rPr>
+      </w:pPr>
     </w:p>
     <w:sectPr>
       <w:pgSz w:w="11906" w:h="16838"/>
@@ -2215,10 +5000,11 @@
   <w:abstractNum w:abstractNumId="6" w15:restartNumberingAfterBreak="0">
     <w:nsid w:val="382B15C4"/>
     <w:multiLevelType w:val="hybridMultilevel"/>
-    <w:tmpl w:val="46DCED66"/>
-    <w:lvl w:ilvl="0" w:tplc="04190001">
-      <w:start w:val="1"/>
-      <w:numFmt w:val="bullet"/>
+    <w:tmpl w:val="E84C4E6C"/>
+    <w:lvl w:ilvl="0" w:tplc="4A8EBA0E">
+      <w:start w:val="1"/>
+      <w:numFmt w:val="bullet"/>
+      <w:pStyle w:val="My3"/>
       <w:lvlText w:val=""/>
       <w:lvlJc w:val="left"/>
       <w:pPr>
@@ -3720,7 +6506,7 @@
   </w:docDefaults>
   <w:latentStyles w:defLockedState="0" w:defUIPriority="99" w:defSemiHidden="0" w:defUnhideWhenUsed="0" w:defQFormat="0" w:count="376">
     <w:lsdException w:name="Normal" w:uiPriority="0" w:qFormat="1"/>
-    <w:lsdException w:name="heading 1" w:uiPriority="9"/>
+    <w:lsdException w:name="heading 1" w:uiPriority="9" w:qFormat="1"/>
     <w:lsdException w:name="heading 2" w:semiHidden="1" w:uiPriority="9" w:unhideWhenUsed="1" w:qFormat="1"/>
     <w:lsdException w:name="heading 3" w:semiHidden="1" w:uiPriority="9" w:unhideWhenUsed="1"/>
     <w:lsdException w:name="heading 4" w:semiHidden="1" w:uiPriority="9" w:unhideWhenUsed="1" w:qFormat="1"/>
@@ -4106,6 +6892,7 @@
     <w:next w:val="a"/>
     <w:link w:val="10"/>
     <w:uiPriority w:val="9"/>
+    <w:qFormat/>
     <w:rsid w:val="0059537A"/>
     <w:pPr>
       <w:keepNext/>
@@ -4302,6 +7089,7 @@
   <w:style w:type="paragraph" w:styleId="a7">
     <w:name w:val="List Paragraph"/>
     <w:basedOn w:val="a"/>
+    <w:link w:val="a8"/>
     <w:uiPriority w:val="34"/>
     <w:qFormat/>
     <w:rsid w:val="0059537A"/>
@@ -4379,7 +7167,7 @@
       <w:sz w:val="32"/>
     </w:rPr>
   </w:style>
-  <w:style w:type="character" w:styleId="a8">
+  <w:style w:type="character" w:styleId="a9">
     <w:name w:val="Hyperlink"/>
     <w:basedOn w:val="a0"/>
     <w:uiPriority w:val="99"/>
@@ -4390,7 +7178,7 @@
       <w:u w:val="single"/>
     </w:rPr>
   </w:style>
-  <w:style w:type="character" w:styleId="a9">
+  <w:style w:type="character" w:styleId="aa">
     <w:name w:val="Unresolved Mention"/>
     <w:basedOn w:val="a0"/>
     <w:uiPriority w:val="99"/>
@@ -4402,7 +7190,7 @@
       <w:shd w:val="clear" w:color="auto" w:fill="E1DFDD"/>
     </w:rPr>
   </w:style>
-  <w:style w:type="character" w:styleId="aa">
+  <w:style w:type="character" w:styleId="ab">
     <w:name w:val="FollowedHyperlink"/>
     <w:basedOn w:val="a0"/>
     <w:uiPriority w:val="99"/>
@@ -4412,6 +7200,157 @@
     <w:rPr>
       <w:color w:val="954F72" w:themeColor="followedHyperlink"/>
       <w:u w:val="single"/>
+    </w:rPr>
+  </w:style>
+  <w:style w:type="paragraph" w:customStyle="1" w:styleId="My3">
+    <w:name w:val="MyЗаголовок3"/>
+    <w:basedOn w:val="a7"/>
+    <w:link w:val="My30"/>
+    <w:rsid w:val="00447623"/>
+    <w:pPr>
+      <w:numPr>
+        <w:numId w:val="20"/>
+      </w:numPr>
+    </w:pPr>
+  </w:style>
+  <w:style w:type="character" w:customStyle="1" w:styleId="a8">
+    <w:name w:val="Абзац списка Знак"/>
+    <w:basedOn w:val="a0"/>
+    <w:link w:val="a7"/>
+    <w:uiPriority w:val="34"/>
+    <w:rsid w:val="00447623"/>
+  </w:style>
+  <w:style w:type="character" w:customStyle="1" w:styleId="My30">
+    <w:name w:val="MyЗаголовок3 Знак"/>
+    <w:basedOn w:val="a8"/>
+    <w:link w:val="My3"/>
+    <w:rsid w:val="00447623"/>
+  </w:style>
+  <w:style w:type="paragraph" w:customStyle="1" w:styleId="My4">
+    <w:name w:val="MyЗаголовок4"/>
+    <w:basedOn w:val="3"/>
+    <w:next w:val="a"/>
+    <w:link w:val="My40"/>
+    <w:qFormat/>
+    <w:rsid w:val="0070035F"/>
+    <w:pPr>
+      <w:spacing w:before="120" w:after="120"/>
+    </w:pPr>
+    <w:rPr>
+      <w:b/>
+      <w:color w:val="auto"/>
+    </w:rPr>
+  </w:style>
+  <w:style w:type="character" w:customStyle="1" w:styleId="My40">
+    <w:name w:val="MyЗаголовок4 Знак"/>
+    <w:basedOn w:val="30"/>
+    <w:link w:val="My4"/>
+    <w:rsid w:val="0070035F"/>
+    <w:rPr>
+      <w:rFonts w:asciiTheme="majorHAnsi" w:eastAsiaTheme="majorEastAsia" w:hAnsiTheme="majorHAnsi" w:cstheme="majorBidi"/>
+      <w:b/>
+      <w:color w:val="1F3763" w:themeColor="accent1" w:themeShade="7F"/>
+      <w:sz w:val="24"/>
+      <w:szCs w:val="24"/>
+    </w:rPr>
+  </w:style>
+  <w:style w:type="paragraph" w:styleId="HTML">
+    <w:name w:val="HTML Preformatted"/>
+    <w:basedOn w:val="a"/>
+    <w:link w:val="HTML0"/>
+    <w:uiPriority w:val="99"/>
+    <w:semiHidden/>
+    <w:unhideWhenUsed/>
+    <w:rsid w:val="008730DF"/>
+    <w:pPr>
+      <w:tabs>
+        <w:tab w:val="left" w:pos="916"/>
+        <w:tab w:val="left" w:pos="1832"/>
+        <w:tab w:val="left" w:pos="2748"/>
+        <w:tab w:val="left" w:pos="3664"/>
+        <w:tab w:val="left" w:pos="4580"/>
+        <w:tab w:val="left" w:pos="5496"/>
+        <w:tab w:val="left" w:pos="6412"/>
+        <w:tab w:val="left" w:pos="7328"/>
+        <w:tab w:val="left" w:pos="8244"/>
+        <w:tab w:val="left" w:pos="9160"/>
+        <w:tab w:val="left" w:pos="10076"/>
+        <w:tab w:val="left" w:pos="10992"/>
+        <w:tab w:val="left" w:pos="11908"/>
+        <w:tab w:val="left" w:pos="12824"/>
+        <w:tab w:val="left" w:pos="13740"/>
+        <w:tab w:val="left" w:pos="14656"/>
+      </w:tabs>
+      <w:spacing w:after="0" w:line="240" w:lineRule="auto"/>
+    </w:pPr>
+    <w:rPr>
+      <w:rFonts w:ascii="Courier New" w:eastAsia="Times New Roman" w:hAnsi="Courier New" w:cs="Courier New"/>
+      <w:sz w:val="20"/>
+      <w:szCs w:val="20"/>
+      <w:lang w:eastAsia="ru-RU"/>
+    </w:rPr>
+  </w:style>
+  <w:style w:type="character" w:customStyle="1" w:styleId="HTML0">
+    <w:name w:val="Стандартный HTML Знак"/>
+    <w:basedOn w:val="a0"/>
+    <w:link w:val="HTML"/>
+    <w:uiPriority w:val="99"/>
+    <w:semiHidden/>
+    <w:rsid w:val="008730DF"/>
+    <w:rPr>
+      <w:rFonts w:ascii="Courier New" w:eastAsia="Times New Roman" w:hAnsi="Courier New" w:cs="Courier New"/>
+      <w:sz w:val="20"/>
+      <w:szCs w:val="20"/>
+      <w:lang w:eastAsia="ru-RU"/>
+    </w:rPr>
+  </w:style>
+  <w:style w:type="character" w:styleId="HTML1">
+    <w:name w:val="HTML Code"/>
+    <w:basedOn w:val="a0"/>
+    <w:uiPriority w:val="99"/>
+    <w:semiHidden/>
+    <w:unhideWhenUsed/>
+    <w:rsid w:val="008730DF"/>
+    <w:rPr>
+      <w:rFonts w:ascii="Courier New" w:eastAsia="Times New Roman" w:hAnsi="Courier New" w:cs="Courier New"/>
+      <w:sz w:val="20"/>
+      <w:szCs w:val="20"/>
+    </w:rPr>
+  </w:style>
+  <w:style w:type="table" w:styleId="ac">
+    <w:name w:val="Table Grid"/>
+    <w:basedOn w:val="a1"/>
+    <w:uiPriority w:val="39"/>
+    <w:rsid w:val="00FE7356"/>
+    <w:pPr>
+      <w:spacing w:after="0" w:line="240" w:lineRule="auto"/>
+    </w:pPr>
+    <w:tblPr>
+      <w:tblBorders>
+        <w:top w:val="single" w:sz="4" w:space="0" w:color="auto"/>
+        <w:left w:val="single" w:sz="4" w:space="0" w:color="auto"/>
+        <w:bottom w:val="single" w:sz="4" w:space="0" w:color="auto"/>
+        <w:right w:val="single" w:sz="4" w:space="0" w:color="auto"/>
+        <w:insideH w:val="single" w:sz="4" w:space="0" w:color="auto"/>
+        <w:insideV w:val="single" w:sz="4" w:space="0" w:color="auto"/>
+      </w:tblBorders>
+    </w:tblPr>
+  </w:style>
+  <w:style w:type="paragraph" w:styleId="ad">
+    <w:name w:val="Normal (Web)"/>
+    <w:basedOn w:val="a"/>
+    <w:uiPriority w:val="99"/>
+    <w:semiHidden/>
+    <w:unhideWhenUsed/>
+    <w:rsid w:val="00C667A9"/>
+    <w:pPr>
+      <w:spacing w:before="100" w:beforeAutospacing="1" w:after="100" w:afterAutospacing="1" w:line="240" w:lineRule="auto"/>
+    </w:pPr>
+    <w:rPr>
+      <w:rFonts w:ascii="Times New Roman" w:eastAsiaTheme="minorEastAsia" w:hAnsi="Times New Roman" w:cs="Times New Roman"/>
+      <w:sz w:val="24"/>
+      <w:szCs w:val="24"/>
+      <w:lang w:eastAsia="ru-RU"/>
     </w:rPr>
   </w:style>
 </w:styles>
@@ -4712,6 +7651,26 @@
 </a:theme>
 </file>
 
+<file path=word/webextensions/taskpanes.xml><?xml version="1.0" encoding="utf-8"?>
+<wetp:taskpanes xmlns:wetp="http://schemas.microsoft.com/office/webextensions/taskpanes/2010/11">
+  <wetp:taskpane dockstate="right" visibility="0" width="438" row="3">
+    <wetp:webextensionref xmlns:r="http://schemas.openxmlformats.org/officeDocument/2006/relationships" r:id="rId1"/>
+  </wetp:taskpane>
+</wetp:taskpanes>
+</file>
+
+<file path=word/webextensions/webextension1.xml><?xml version="1.0" encoding="utf-8"?>
+<we:webextension xmlns:we="http://schemas.microsoft.com/office/webextensions/webextension/2010/11" id="{911C5503-8DEF-46DC-8739-D67714F82EBC}">
+  <we:reference id="wa104382008" version="1.1.0.1" store="ru-RU" storeType="OMEX"/>
+  <we:alternateReferences>
+    <we:reference id="wa104382008" version="1.1.0.1" store="wa104382008" storeType="OMEX"/>
+  </we:alternateReferences>
+  <we:properties/>
+  <we:bindings/>
+  <we:snapshot xmlns:r="http://schemas.openxmlformats.org/officeDocument/2006/relationships"/>
+</we:webextension>
+</file>
+
 <file path=customXml/item1.xml><?xml version="1.0" encoding="utf-8"?>
 <b:Sources xmlns:b="http://schemas.openxmlformats.org/officeDocument/2006/bibliography" xmlns="http://schemas.openxmlformats.org/officeDocument/2006/bibliography" SelectedStyle="\APASixthEditionOfficeOnline.xsl" StyleName="APA" Version="6"/>
 </file>

</xml_diff>